<commit_message>
add part 2 and write script
</commit_message>
<xml_diff>
--- a/Document.docx
+++ b/Document.docx
@@ -9,7 +9,7 @@
         <w:rPr>
           <w:b/>
           <w:bCs/>
-          <w:color w:val="FF0000"/>
+          <w:color w:val="000000" w:themeColor="text1"/>
           <w:lang w:val="vi-VN"/>
         </w:rPr>
       </w:pPr>
@@ -22,87 +22,50 @@
         </w:rPr>
         <w:t>Project – part 1-5</w:t>
       </w:r>
-      <w:r>
-        <w:rPr>
-          <w:b/>
-          <w:bCs/>
-          <w:color w:val="FF0000"/>
+    </w:p>
+    <w:p>
+      <w:pPr>
+        <w:rPr>
           <w:lang w:val="vi-VN"/>
         </w:rPr>
-        <w:br/>
-      </w:r>
-    </w:p>
-    <w:p>
-      <w:pPr>
-        <w:pStyle w:val="Heading1"/>
-        <w:rPr>
-          <w:rFonts w:ascii="Times New Roman" w:eastAsia="Times New Roman" w:hAnsi="Times New Roman" w:cs="Times New Roman"/>
-          <w:b/>
-          <w:bCs/>
-          <w:color w:val="FF0000"/>
-          <w:u w:val="single"/>
-        </w:rPr>
-      </w:pPr>
-      <w:r>
-        <w:rPr>
-          <w:b/>
-          <w:bCs/>
-          <w:color w:val="FF0000"/>
-          <w:u w:val="single"/>
-        </w:rPr>
-        <w:t xml:space="preserve">Part 3: </w:t>
-      </w:r>
-      <w:r>
-        <w:rPr>
-          <w:rFonts w:eastAsia="Times New Roman"/>
-          <w:b/>
-          <w:bCs/>
-          <w:color w:val="FF0000"/>
-          <w:u w:val="single"/>
-          <w:shd w:val="clear" w:color="auto" w:fill="FFFFFF"/>
-        </w:rPr>
-        <w:t>Implement Stripes algorithm to co</w:t>
-      </w:r>
+      </w:pPr>
       <w:bookmarkStart w:id="0" w:name="_GoBack"/>
       <w:bookmarkEnd w:id="0"/>
-      <w:r>
+    </w:p>
+    <w:p>
+      <w:pPr>
+        <w:pStyle w:val="Heading1"/>
         <w:rPr>
           <w:rFonts w:eastAsia="Times New Roman"/>
           <w:b/>
           <w:bCs/>
           <w:color w:val="FF0000"/>
-          <w:u w:val="single"/>
           <w:shd w:val="clear" w:color="auto" w:fill="FFFFFF"/>
         </w:rPr>
-        <w:t>mpute relative frequencies.</w:t>
-      </w:r>
-    </w:p>
-    <w:p>
-      <w:pPr>
-        <w:pStyle w:val="Heading1"/>
-        <w:rPr>
-          <w:b/>
-          <w:bCs/>
-          <w:i/>
-          <w:iCs/>
+      </w:pPr>
+      <w:r>
+        <w:rPr>
+          <w:b/>
+          <w:bCs/>
           <w:color w:val="FF0000"/>
         </w:rPr>
-      </w:pPr>
-      <w:r>
-        <w:rPr>
-          <w:b/>
-          <w:bCs/>
-          <w:i/>
-          <w:iCs/>
+        <w:t xml:space="preserve">Part 2: </w:t>
+      </w:r>
+      <w:r>
+        <w:rPr>
+          <w:rFonts w:eastAsia="Times New Roman"/>
+          <w:b/>
+          <w:bCs/>
           <w:color w:val="FF0000"/>
-        </w:rPr>
-        <w:t>Run in Hadoop Docker</w:t>
+          <w:shd w:val="clear" w:color="auto" w:fill="FFFFFF"/>
+        </w:rPr>
+        <w:t>Implement Pairs algorithm to compute relative frequencies.</w:t>
       </w:r>
     </w:p>
     <w:p/>
     <w:p>
       <w:r>
-        <w:t>There are the .java files of program.</w:t>
+        <w:t>There are the .java files for the program.</w:t>
       </w:r>
     </w:p>
     <w:p>
@@ -111,10 +74,10 @@
       </w:pPr>
       <w:r>
         <w:drawing>
-          <wp:inline distT="0" distB="0" distL="0" distR="0" wp14:anchorId="0FF82BBC" wp14:editId="61FDF4DB">
-            <wp:extent cx="2375981" cy="791994"/>
+          <wp:inline distT="0" distB="0" distL="0" distR="0" wp14:anchorId="4324393A" wp14:editId="20EAC07C">
+            <wp:extent cx="2133838" cy="728998"/>
             <wp:effectExtent l="0" t="0" r="0" b="0"/>
-            <wp:docPr id="18" name="Picture 18"/>
+            <wp:docPr id="21" name="Picture 21"/>
             <wp:cNvGraphicFramePr>
               <a:graphicFrameLocks xmlns:a="http://schemas.openxmlformats.org/drawingml/2006/main" noChangeAspect="1"/>
             </wp:cNvGraphicFramePr>
@@ -134,7 +97,7 @@
                   <pic:spPr>
                     <a:xfrm>
                       <a:off x="0" y="0"/>
-                      <a:ext cx="2392820" cy="797607"/>
+                      <a:ext cx="2147119" cy="733535"/>
                     </a:xfrm>
                     <a:prstGeom prst="rect">
                       <a:avLst/>
@@ -147,47 +110,50 @@
         </w:drawing>
       </w:r>
     </w:p>
+    <w:p>
+      <w:pPr>
+        <w:rPr>
+          <w:i/>
+          <w:iCs/>
+          <w:color w:val="FF0000"/>
+        </w:rPr>
+      </w:pPr>
+    </w:p>
+    <w:p>
+      <w:pPr>
+        <w:rPr>
+          <w:i/>
+          <w:iCs/>
+          <w:color w:val="FF0000"/>
+        </w:rPr>
+      </w:pPr>
+      <w:r>
+        <w:rPr>
+          <w:i/>
+          <w:iCs/>
+          <w:color w:val="FF0000"/>
+        </w:rPr>
+        <w:t>Run in Hadoop Docker</w:t>
+      </w:r>
+    </w:p>
+    <w:p>
+      <w:pPr>
+        <w:pStyle w:val="Heading1"/>
+        <w:rPr>
+          <w:b/>
+          <w:bCs/>
+        </w:rPr>
+      </w:pPr>
+      <w:r>
+        <w:rPr>
+          <w:b/>
+          <w:bCs/>
+        </w:rPr>
+        <w:t>Show input data content</w:t>
+      </w:r>
+    </w:p>
     <w:p/>
     <w:p>
-      <w:r>
-        <w:t>Build the whole project into .jar file and copy it into Hadoop docket and execute these commands:</w:t>
-      </w:r>
-    </w:p>
-    <w:p>
-      <w:pPr>
-        <w:pStyle w:val="Heading1"/>
-        <w:rPr>
-          <w:b/>
-          <w:bCs/>
-        </w:rPr>
-      </w:pPr>
-      <w:r>
-        <w:rPr>
-          <w:b/>
-          <w:bCs/>
-        </w:rPr>
-        <w:t>Show the input content</w:t>
-      </w:r>
-    </w:p>
-    <w:p>
-      <w:pPr>
-        <w:rPr>
-          <w:rFonts w:ascii="Menlo" w:hAnsi="Menlo" w:cs="Menlo"/>
-          <w:color w:val="000000"/>
-          <w:sz w:val="22"/>
-          <w:szCs w:val="22"/>
-        </w:rPr>
-      </w:pPr>
-    </w:p>
-    <w:p>
-      <w:pPr>
-        <w:rPr>
-          <w:rFonts w:ascii="Menlo" w:hAnsi="Menlo" w:cs="Menlo"/>
-          <w:color w:val="000000"/>
-          <w:sz w:val="22"/>
-          <w:szCs w:val="22"/>
-        </w:rPr>
-      </w:pPr>
       <w:proofErr w:type="spellStart"/>
       <w:r>
         <w:rPr>
@@ -230,17 +196,17 @@
           <w:szCs w:val="22"/>
           <w:highlight w:val="yellow"/>
         </w:rPr>
-        <w:t>/local/input/part3/input/input.txt</w:t>
+        <w:t>/local/input/part2/input.txt</w:t>
       </w:r>
     </w:p>
     <w:p/>
     <w:p>
       <w:r>
         <w:drawing>
-          <wp:inline distT="0" distB="0" distL="0" distR="0" wp14:anchorId="67077BDC" wp14:editId="7A9CE6D1">
-            <wp:extent cx="5803900" cy="1041400"/>
+          <wp:inline distT="0" distB="0" distL="0" distR="0" wp14:anchorId="5040E294" wp14:editId="31E106EA">
+            <wp:extent cx="4479587" cy="476091"/>
             <wp:effectExtent l="0" t="0" r="0" b="0"/>
-            <wp:docPr id="1" name="Picture 1"/>
+            <wp:docPr id="20" name="Picture 20"/>
             <wp:cNvGraphicFramePr>
               <a:graphicFrameLocks xmlns:a="http://schemas.openxmlformats.org/drawingml/2006/main" noChangeAspect="1"/>
             </wp:cNvGraphicFramePr>
@@ -260,7 +226,7 @@
                   <pic:spPr>
                     <a:xfrm>
                       <a:off x="0" y="0"/>
-                      <a:ext cx="5803900" cy="1041400"/>
+                      <a:ext cx="4522479" cy="480650"/>
                     </a:xfrm>
                     <a:prstGeom prst="rect">
                       <a:avLst/>
@@ -286,12 +252,13 @@
           <w:b/>
           <w:bCs/>
         </w:rPr>
+        <w:lastRenderedPageBreak/>
         <w:t>Execute the MapReduce program</w:t>
       </w:r>
     </w:p>
-    <w:p/>
-    <w:p>
-      <w:pPr>
+    <w:p>
+      <w:pPr>
+        <w:pStyle w:val="Heading1"/>
         <w:rPr>
           <w:rFonts w:ascii="Menlo" w:hAnsi="Menlo" w:cs="Menlo"/>
           <w:color w:val="000000"/>
@@ -319,7 +286,7 @@
           <w:szCs w:val="22"/>
           <w:highlight w:val="yellow"/>
         </w:rPr>
-        <w:t xml:space="preserve"> jar project.jar edu.mum.bigdata.part3.StripeRelative /</w:t>
+        <w:t xml:space="preserve"> jar project.jar edu.mum.bigdata.part2.PairRelative /</w:t>
       </w:r>
       <w:proofErr w:type="spellStart"/>
       <w:r>
@@ -341,7 +308,7 @@
           <w:szCs w:val="22"/>
           <w:highlight w:val="yellow"/>
         </w:rPr>
-        <w:t>/local/input/part3/input/input.txt /</w:t>
+        <w:t>/local/input/part2/input.txt /</w:t>
       </w:r>
       <w:proofErr w:type="spellStart"/>
       <w:r>
@@ -363,18 +330,29 @@
           <w:szCs w:val="22"/>
           <w:highlight w:val="yellow"/>
         </w:rPr>
-        <w:t>/local/input/part3/output</w:t>
-      </w:r>
-    </w:p>
-    <w:p/>
-    <w:p>
-      <w:r>
-        <w:lastRenderedPageBreak/>
+        <w:t>/local/input/part2/output</w:t>
+      </w:r>
+      <w:r>
+        <w:rPr>
+          <w:b/>
+          <w:bCs/>
+          <w:color w:val="FF0000"/>
+          <w:lang w:val="vi-VN"/>
+        </w:rPr>
+        <w:br/>
+      </w:r>
+      <w:r>
+        <w:rPr>
+          <w:b/>
+          <w:bCs/>
+          <w:color w:val="FF0000"/>
+          <w:lang w:val="vi-VN"/>
+        </w:rPr>
         <w:drawing>
-          <wp:inline distT="0" distB="0" distL="0" distR="0" wp14:anchorId="31B30C10" wp14:editId="07005F85">
-            <wp:extent cx="6620932" cy="4572000"/>
+          <wp:inline distT="0" distB="0" distL="0" distR="0" wp14:anchorId="7355068A" wp14:editId="3A5397D1">
+            <wp:extent cx="5486400" cy="5260144"/>
             <wp:effectExtent l="0" t="0" r="0" b="0"/>
-            <wp:docPr id="11" name="Picture 11"/>
+            <wp:docPr id="22" name="Picture 22"/>
             <wp:cNvGraphicFramePr>
               <a:graphicFrameLocks xmlns:a="http://schemas.openxmlformats.org/drawingml/2006/main" noChangeAspect="1"/>
             </wp:cNvGraphicFramePr>
@@ -394,7 +372,7 @@
                   <pic:spPr>
                     <a:xfrm>
                       <a:off x="0" y="0"/>
-                      <a:ext cx="6630313" cy="4578478"/>
+                      <a:ext cx="5498705" cy="5271942"/>
                     </a:xfrm>
                     <a:prstGeom prst="rect">
                       <a:avLst/>
@@ -409,84 +387,99 @@
     </w:p>
     <w:p>
       <w:pPr>
-        <w:rPr>
-          <w:rFonts w:ascii="Menlo" w:hAnsi="Menlo" w:cs="Menlo"/>
-          <w:color w:val="000000"/>
-          <w:sz w:val="22"/>
-          <w:szCs w:val="22"/>
-          <w:highlight w:val="yellow"/>
-        </w:rPr>
-      </w:pPr>
-    </w:p>
-    <w:p>
+        <w:pStyle w:val="Heading1"/>
+        <w:rPr>
+          <w:b/>
+          <w:bCs/>
+        </w:rPr>
+      </w:pPr>
+      <w:r>
+        <w:rPr>
+          <w:b/>
+          <w:bCs/>
+        </w:rPr>
+        <w:t>Program output</w:t>
+      </w:r>
+    </w:p>
+    <w:p>
+      <w:pPr>
+        <w:spacing w:before="100" w:beforeAutospacing="1" w:after="100" w:afterAutospacing="1"/>
+        <w:rPr>
+          <w:rFonts w:ascii="Courier New" w:hAnsi="Courier New" w:cs="Courier New"/>
+          <w:b/>
+          <w:bCs/>
+          <w:color w:val="000000" w:themeColor="text1"/>
+          <w:sz w:val="20"/>
+          <w:szCs w:val="20"/>
+          <w:highlight w:val="yellow"/>
+          <w:shd w:val="clear" w:color="auto" w:fill="222222"/>
+        </w:rPr>
+      </w:pPr>
       <w:proofErr w:type="spellStart"/>
       <w:r>
         <w:rPr>
-          <w:rFonts w:ascii="Menlo" w:hAnsi="Menlo" w:cs="Menlo"/>
-          <w:color w:val="000000"/>
-          <w:sz w:val="22"/>
-          <w:szCs w:val="22"/>
-          <w:highlight w:val="yellow"/>
+          <w:rFonts w:ascii="Courier New" w:hAnsi="Courier New" w:cs="Courier New"/>
+          <w:b/>
+          <w:bCs/>
+          <w:color w:val="000000" w:themeColor="text1"/>
+          <w:sz w:val="20"/>
+          <w:szCs w:val="20"/>
+          <w:highlight w:val="yellow"/>
+          <w:shd w:val="clear" w:color="auto" w:fill="222222"/>
         </w:rPr>
         <w:t>hadoop</w:t>
       </w:r>
       <w:proofErr w:type="spellEnd"/>
       <w:r>
         <w:rPr>
-          <w:rFonts w:ascii="Menlo" w:hAnsi="Menlo" w:cs="Menlo"/>
-          <w:color w:val="000000"/>
-          <w:sz w:val="22"/>
-          <w:szCs w:val="22"/>
-          <w:highlight w:val="yellow"/>
+          <w:rFonts w:ascii="Courier New" w:hAnsi="Courier New" w:cs="Courier New"/>
+          <w:b/>
+          <w:bCs/>
+          <w:color w:val="000000" w:themeColor="text1"/>
+          <w:sz w:val="20"/>
+          <w:szCs w:val="20"/>
+          <w:highlight w:val="yellow"/>
+          <w:shd w:val="clear" w:color="auto" w:fill="222222"/>
         </w:rPr>
         <w:t xml:space="preserve"> fs -cat /</w:t>
       </w:r>
       <w:proofErr w:type="spellStart"/>
       <w:r>
         <w:rPr>
-          <w:rFonts w:ascii="Menlo" w:hAnsi="Menlo" w:cs="Menlo"/>
-          <w:color w:val="000000"/>
-          <w:sz w:val="22"/>
-          <w:szCs w:val="22"/>
-          <w:highlight w:val="yellow"/>
+          <w:rFonts w:ascii="Courier New" w:hAnsi="Courier New" w:cs="Courier New"/>
+          <w:b/>
+          <w:bCs/>
+          <w:color w:val="000000" w:themeColor="text1"/>
+          <w:sz w:val="20"/>
+          <w:szCs w:val="20"/>
+          <w:highlight w:val="yellow"/>
+          <w:shd w:val="clear" w:color="auto" w:fill="222222"/>
         </w:rPr>
         <w:t>usr</w:t>
       </w:r>
       <w:proofErr w:type="spellEnd"/>
       <w:r>
         <w:rPr>
-          <w:rFonts w:ascii="Menlo" w:hAnsi="Menlo" w:cs="Menlo"/>
-          <w:color w:val="000000"/>
-          <w:sz w:val="22"/>
-          <w:szCs w:val="22"/>
-          <w:highlight w:val="yellow"/>
-        </w:rPr>
-        <w:t>/local/input/part3/output/*</w:t>
-      </w:r>
-    </w:p>
-    <w:p>
-      <w:pPr>
-        <w:pStyle w:val="Heading1"/>
-        <w:rPr>
-          <w:b/>
-          <w:bCs/>
-        </w:rPr>
-      </w:pPr>
-      <w:r>
-        <w:rPr>
-          <w:b/>
-          <w:bCs/>
-        </w:rPr>
-        <w:t>Program output</w:t>
-      </w:r>
-    </w:p>
-    <w:p>
-      <w:r>
+          <w:rFonts w:ascii="Courier New" w:hAnsi="Courier New" w:cs="Courier New"/>
+          <w:b/>
+          <w:bCs/>
+          <w:color w:val="000000" w:themeColor="text1"/>
+          <w:sz w:val="20"/>
+          <w:szCs w:val="20"/>
+          <w:highlight w:val="yellow"/>
+          <w:shd w:val="clear" w:color="auto" w:fill="222222"/>
+        </w:rPr>
+        <w:t>/local/input/part2/output/*</w:t>
+      </w:r>
+    </w:p>
+    <w:p>
+      <w:r>
+        <w:lastRenderedPageBreak/>
         <w:drawing>
-          <wp:inline distT="0" distB="0" distL="0" distR="0" wp14:anchorId="5623A31B" wp14:editId="11170FE0">
-            <wp:extent cx="6806354" cy="716267"/>
-            <wp:effectExtent l="0" t="0" r="0" b="0"/>
-            <wp:docPr id="5" name="Picture 5"/>
+          <wp:inline distT="0" distB="0" distL="0" distR="0" wp14:anchorId="1ABCAF9C" wp14:editId="2FB4A083">
+            <wp:extent cx="4501745" cy="4722625"/>
+            <wp:effectExtent l="0" t="0" r="0" b="1905"/>
+            <wp:docPr id="23" name="Picture 23"/>
             <wp:cNvGraphicFramePr>
               <a:graphicFrameLocks xmlns:a="http://schemas.openxmlformats.org/drawingml/2006/main" noChangeAspect="1"/>
             </wp:cNvGraphicFramePr>
@@ -506,7 +499,7 @@
                   <pic:spPr>
                     <a:xfrm>
                       <a:off x="0" y="0"/>
-                      <a:ext cx="6891942" cy="725274"/>
+                      <a:ext cx="4503239" cy="4724192"/>
                     </a:xfrm>
                     <a:prstGeom prst="rect">
                       <a:avLst/>
@@ -519,7 +512,117 @@
         </w:drawing>
       </w:r>
     </w:p>
-    <w:p/>
+    <w:p>
+      <w:pPr>
+        <w:pStyle w:val="Heading1"/>
+        <w:rPr>
+          <w:b/>
+          <w:bCs/>
+          <w:color w:val="FF0000"/>
+        </w:rPr>
+      </w:pPr>
+      <w:r>
+        <w:rPr>
+          <w:b/>
+          <w:bCs/>
+          <w:color w:val="FF0000"/>
+        </w:rPr>
+        <w:t>Run in Cloudera environment</w:t>
+      </w:r>
+    </w:p>
+    <w:p>
+      <w:pPr>
+        <w:rPr>
+          <w:rFonts w:ascii="Courier New" w:hAnsi="Courier New" w:cs="Courier New"/>
+          <w:b/>
+          <w:bCs/>
+          <w:color w:val="000000" w:themeColor="text1"/>
+          <w:sz w:val="20"/>
+          <w:szCs w:val="20"/>
+          <w:highlight w:val="yellow"/>
+          <w:shd w:val="clear" w:color="auto" w:fill="222222"/>
+        </w:rPr>
+      </w:pPr>
+      <w:r>
+        <w:rPr>
+          <w:rFonts w:ascii="Courier New" w:hAnsi="Courier New" w:cs="Courier New"/>
+          <w:b/>
+          <w:bCs/>
+          <w:color w:val="000000" w:themeColor="text1"/>
+          <w:sz w:val="20"/>
+          <w:szCs w:val="20"/>
+          <w:highlight w:val="yellow"/>
+          <w:shd w:val="clear" w:color="auto" w:fill="222222"/>
+        </w:rPr>
+        <w:t xml:space="preserve"># ./runAll.sh part2/ </w:t>
+      </w:r>
+      <w:r>
+        <w:rPr>
+          <w:rFonts w:ascii="Courier New" w:hAnsi="Courier New" w:cs="Courier New"/>
+          <w:b/>
+          <w:bCs/>
+          <w:color w:val="000000" w:themeColor="text1"/>
+          <w:sz w:val="20"/>
+          <w:szCs w:val="20"/>
+          <w:highlight w:val="yellow"/>
+          <w:shd w:val="clear" w:color="auto" w:fill="222222"/>
+        </w:rPr>
+        <w:t>edu.mum.bigdata.part2</w:t>
+      </w:r>
+      <w:r>
+        <w:rPr>
+          <w:rFonts w:ascii="Courier New" w:hAnsi="Courier New" w:cs="Courier New"/>
+          <w:b/>
+          <w:bCs/>
+          <w:color w:val="000000" w:themeColor="text1"/>
+          <w:sz w:val="20"/>
+          <w:szCs w:val="20"/>
+          <w:highlight w:val="yellow"/>
+          <w:shd w:val="clear" w:color="auto" w:fill="222222"/>
+        </w:rPr>
+        <w:t>.</w:t>
+      </w:r>
+      <w:r>
+        <w:rPr>
+          <w:rFonts w:ascii="Courier New" w:hAnsi="Courier New" w:cs="Courier New"/>
+          <w:b/>
+          <w:bCs/>
+          <w:color w:val="000000" w:themeColor="text1"/>
+          <w:sz w:val="20"/>
+          <w:szCs w:val="20"/>
+          <w:highlight w:val="yellow"/>
+          <w:shd w:val="clear" w:color="auto" w:fill="222222"/>
+        </w:rPr>
+        <w:t>Pair</w:t>
+      </w:r>
+      <w:r>
+        <w:rPr>
+          <w:rFonts w:ascii="Courier New" w:hAnsi="Courier New" w:cs="Courier New"/>
+          <w:b/>
+          <w:bCs/>
+          <w:color w:val="000000" w:themeColor="text1"/>
+          <w:sz w:val="20"/>
+          <w:szCs w:val="20"/>
+          <w:highlight w:val="yellow"/>
+          <w:shd w:val="clear" w:color="auto" w:fill="222222"/>
+        </w:rPr>
+        <w:t>Relative</w:t>
+      </w:r>
+    </w:p>
+    <w:p>
+      <w:pPr>
+        <w:rPr>
+          <w:rFonts w:ascii="Courier New" w:hAnsi="Courier New" w:cs="Courier New"/>
+          <w:b/>
+          <w:bCs/>
+          <w:color w:val="000000" w:themeColor="text1"/>
+          <w:sz w:val="20"/>
+          <w:szCs w:val="20"/>
+          <w:highlight w:val="yellow"/>
+          <w:shd w:val="clear" w:color="auto" w:fill="222222"/>
+        </w:rPr>
+      </w:pPr>
+    </w:p>
     <w:p>
       <w:pPr>
         <w:pStyle w:val="Heading1"/>
@@ -538,7 +641,7 @@
           <w:color w:val="FF0000"/>
           <w:u w:val="single"/>
         </w:rPr>
-        <w:t xml:space="preserve">Part 4: </w:t>
+        <w:t xml:space="preserve">Part 3: </w:t>
       </w:r>
       <w:r>
         <w:rPr>
@@ -549,7 +652,7 @@
           <w:u w:val="single"/>
           <w:shd w:val="clear" w:color="auto" w:fill="FFFFFF"/>
         </w:rPr>
-        <w:t>Implement Pairs in Mapper and Stripes in Reducer to compute relative frequencies.</w:t>
+        <w:t>Implement Stripes algorithm to compute relative frequencies.</w:t>
       </w:r>
     </w:p>
     <w:p>
@@ -576,8 +679,13 @@
     </w:p>
     <w:p/>
     <w:p>
-      <w:r>
-        <w:t>These are the .java files for the program.</w:t>
+      <w:pPr>
+        <w:rPr>
+          <w:lang w:val="vi-VN"/>
+        </w:rPr>
+      </w:pPr>
+      <w:r>
+        <w:t>There are the .java files of program.</w:t>
       </w:r>
     </w:p>
     <w:p>
@@ -586,10 +694,10 @@
       </w:pPr>
       <w:r>
         <w:drawing>
-          <wp:inline distT="0" distB="0" distL="0" distR="0" wp14:anchorId="782FD682" wp14:editId="1E12A13B">
-            <wp:extent cx="2467852" cy="765886"/>
+          <wp:inline distT="0" distB="0" distL="0" distR="0" wp14:anchorId="0FF82BBC" wp14:editId="61FDF4DB">
+            <wp:extent cx="2375981" cy="791994"/>
             <wp:effectExtent l="0" t="0" r="0" b="0"/>
-            <wp:docPr id="17" name="Picture 17"/>
+            <wp:docPr id="18" name="Picture 18"/>
             <wp:cNvGraphicFramePr>
               <a:graphicFrameLocks xmlns:a="http://schemas.openxmlformats.org/drawingml/2006/main" noChangeAspect="1"/>
             </wp:cNvGraphicFramePr>
@@ -609,7 +717,7 @@
                   <pic:spPr>
                     <a:xfrm>
                       <a:off x="0" y="0"/>
-                      <a:ext cx="2488818" cy="772393"/>
+                      <a:ext cx="2392820" cy="797607"/>
                     </a:xfrm>
                     <a:prstGeom prst="rect">
                       <a:avLst/>
@@ -625,8 +733,7 @@
     <w:p/>
     <w:p>
       <w:r>
-        <w:lastRenderedPageBreak/>
-        <w:t>Build the whole project into .jar file and copy it to Hadoop docker and execute these commands:</w:t>
+        <w:t>Build the whole project into .jar file and copy it into Hadoop docket and execute these commands:</w:t>
       </w:r>
     </w:p>
     <w:p>
@@ -642,72 +749,81 @@
           <w:b/>
           <w:bCs/>
         </w:rPr>
-        <w:t>Show the content of input files</w:t>
+        <w:t>Show the input content</w:t>
+      </w:r>
+    </w:p>
+    <w:p>
+      <w:pPr>
+        <w:rPr>
+          <w:rFonts w:ascii="Menlo" w:hAnsi="Menlo" w:cs="Menlo"/>
+          <w:color w:val="000000"/>
+          <w:sz w:val="22"/>
+          <w:szCs w:val="22"/>
+        </w:rPr>
+      </w:pPr>
+    </w:p>
+    <w:p>
+      <w:pPr>
+        <w:rPr>
+          <w:rFonts w:ascii="Menlo" w:hAnsi="Menlo" w:cs="Menlo"/>
+          <w:color w:val="000000"/>
+          <w:sz w:val="22"/>
+          <w:szCs w:val="22"/>
+        </w:rPr>
+      </w:pPr>
+      <w:proofErr w:type="spellStart"/>
+      <w:r>
+        <w:rPr>
+          <w:rFonts w:ascii="Menlo" w:hAnsi="Menlo" w:cs="Menlo"/>
+          <w:color w:val="000000"/>
+          <w:sz w:val="22"/>
+          <w:szCs w:val="22"/>
+          <w:highlight w:val="yellow"/>
+        </w:rPr>
+        <w:t>hadoop</w:t>
+      </w:r>
+      <w:proofErr w:type="spellEnd"/>
+      <w:r>
+        <w:rPr>
+          <w:rFonts w:ascii="Menlo" w:hAnsi="Menlo" w:cs="Menlo"/>
+          <w:color w:val="000000"/>
+          <w:sz w:val="22"/>
+          <w:szCs w:val="22"/>
+          <w:highlight w:val="yellow"/>
+        </w:rPr>
+        <w:t xml:space="preserve"> fs -cat /</w:t>
+      </w:r>
+      <w:proofErr w:type="spellStart"/>
+      <w:r>
+        <w:rPr>
+          <w:rFonts w:ascii="Menlo" w:hAnsi="Menlo" w:cs="Menlo"/>
+          <w:color w:val="000000"/>
+          <w:sz w:val="22"/>
+          <w:szCs w:val="22"/>
+          <w:highlight w:val="yellow"/>
+        </w:rPr>
+        <w:t>usr</w:t>
+      </w:r>
+      <w:proofErr w:type="spellEnd"/>
+      <w:r>
+        <w:rPr>
+          <w:rFonts w:ascii="Menlo" w:hAnsi="Menlo" w:cs="Menlo"/>
+          <w:color w:val="000000"/>
+          <w:sz w:val="22"/>
+          <w:szCs w:val="22"/>
+          <w:highlight w:val="yellow"/>
+        </w:rPr>
+        <w:t>/local/input/part3/input/input.txt</w:t>
       </w:r>
     </w:p>
     <w:p/>
     <w:p>
-      <w:pPr>
-        <w:rPr>
-          <w:rFonts w:ascii="Menlo" w:hAnsi="Menlo" w:cs="Menlo"/>
-          <w:color w:val="000000"/>
-          <w:sz w:val="22"/>
-          <w:szCs w:val="22"/>
-        </w:rPr>
-      </w:pPr>
-      <w:proofErr w:type="spellStart"/>
-      <w:r>
-        <w:rPr>
-          <w:rFonts w:ascii="Menlo" w:hAnsi="Menlo" w:cs="Menlo"/>
-          <w:color w:val="000000"/>
-          <w:sz w:val="22"/>
-          <w:szCs w:val="22"/>
-          <w:highlight w:val="yellow"/>
-        </w:rPr>
-        <w:t>hadoop</w:t>
-      </w:r>
-      <w:proofErr w:type="spellEnd"/>
-      <w:r>
-        <w:rPr>
-          <w:rFonts w:ascii="Menlo" w:hAnsi="Menlo" w:cs="Menlo"/>
-          <w:color w:val="000000"/>
-          <w:sz w:val="22"/>
-          <w:szCs w:val="22"/>
-          <w:highlight w:val="yellow"/>
-        </w:rPr>
-        <w:t xml:space="preserve"> fs -cat /</w:t>
-      </w:r>
-      <w:proofErr w:type="spellStart"/>
-      <w:r>
-        <w:rPr>
-          <w:rFonts w:ascii="Menlo" w:hAnsi="Menlo" w:cs="Menlo"/>
-          <w:color w:val="000000"/>
-          <w:sz w:val="22"/>
-          <w:szCs w:val="22"/>
-          <w:highlight w:val="yellow"/>
-        </w:rPr>
-        <w:t>usr</w:t>
-      </w:r>
-      <w:proofErr w:type="spellEnd"/>
-      <w:r>
-        <w:rPr>
-          <w:rFonts w:ascii="Menlo" w:hAnsi="Menlo" w:cs="Menlo"/>
-          <w:color w:val="000000"/>
-          <w:sz w:val="22"/>
-          <w:szCs w:val="22"/>
-          <w:highlight w:val="yellow"/>
-        </w:rPr>
-        <w:t>/local/input/part4/input.txt</w:t>
-      </w:r>
-    </w:p>
-    <w:p/>
-    <w:p>
       <w:r>
         <w:drawing>
-          <wp:inline distT="0" distB="0" distL="0" distR="0" wp14:anchorId="73458FF8" wp14:editId="77F7E9CE">
-            <wp:extent cx="5283200" cy="609600"/>
+          <wp:inline distT="0" distB="0" distL="0" distR="0" wp14:anchorId="67077BDC" wp14:editId="7A9CE6D1">
+            <wp:extent cx="5803900" cy="1041400"/>
             <wp:effectExtent l="0" t="0" r="0" b="0"/>
-            <wp:docPr id="10" name="Picture 10"/>
+            <wp:docPr id="1" name="Picture 1"/>
             <wp:cNvGraphicFramePr>
               <a:graphicFrameLocks xmlns:a="http://schemas.openxmlformats.org/drawingml/2006/main" noChangeAspect="1"/>
             </wp:cNvGraphicFramePr>
@@ -727,7 +843,7 @@
                   <pic:spPr>
                     <a:xfrm>
                       <a:off x="0" y="0"/>
-                      <a:ext cx="5283200" cy="609600"/>
+                      <a:ext cx="5803900" cy="1041400"/>
                     </a:xfrm>
                     <a:prstGeom prst="rect">
                       <a:avLst/>
@@ -740,48 +856,54 @@
         </w:drawing>
       </w:r>
     </w:p>
+    <w:p>
+      <w:pPr>
+        <w:pStyle w:val="Heading1"/>
+        <w:rPr>
+          <w:b/>
+          <w:bCs/>
+        </w:rPr>
+      </w:pPr>
+      <w:r>
+        <w:rPr>
+          <w:b/>
+          <w:bCs/>
+        </w:rPr>
+        <w:t>Execute the MapReduce program</w:t>
+      </w:r>
+    </w:p>
     <w:p/>
     <w:p>
       <w:pPr>
-        <w:pStyle w:val="Heading1"/>
-        <w:rPr>
-          <w:b/>
-          <w:bCs/>
-        </w:rPr>
-      </w:pPr>
-      <w:r>
-        <w:rPr>
-          <w:b/>
-          <w:bCs/>
-        </w:rPr>
-        <w:t xml:space="preserve">Execute the </w:t>
-      </w:r>
+        <w:rPr>
+          <w:rFonts w:ascii="Menlo" w:hAnsi="Menlo" w:cs="Menlo"/>
+          <w:color w:val="000000"/>
+          <w:sz w:val="22"/>
+          <w:szCs w:val="22"/>
+        </w:rPr>
+      </w:pPr>
       <w:proofErr w:type="spellStart"/>
       <w:r>
         <w:rPr>
-          <w:b/>
-          <w:bCs/>
-        </w:rPr>
-        <w:t>MapRecure</w:t>
+          <w:rFonts w:ascii="Menlo" w:hAnsi="Menlo" w:cs="Menlo"/>
+          <w:color w:val="000000"/>
+          <w:sz w:val="22"/>
+          <w:szCs w:val="22"/>
+          <w:highlight w:val="yellow"/>
+        </w:rPr>
+        <w:t>hadoop</w:t>
       </w:r>
       <w:proofErr w:type="spellEnd"/>
       <w:r>
         <w:rPr>
-          <w:b/>
-          <w:bCs/>
-        </w:rPr>
-        <w:t xml:space="preserve"> program</w:t>
-      </w:r>
-    </w:p>
-    <w:p>
-      <w:pPr>
-        <w:rPr>
-          <w:rFonts w:ascii="Menlo" w:hAnsi="Menlo" w:cs="Menlo"/>
-          <w:color w:val="000000"/>
-          <w:sz w:val="22"/>
-          <w:szCs w:val="22"/>
-        </w:rPr>
-      </w:pPr>
+          <w:rFonts w:ascii="Menlo" w:hAnsi="Menlo" w:cs="Menlo"/>
+          <w:color w:val="000000"/>
+          <w:sz w:val="22"/>
+          <w:szCs w:val="22"/>
+          <w:highlight w:val="yellow"/>
+        </w:rPr>
+        <w:t xml:space="preserve"> jar project.jar edu.mum.bigdata.part3.StripeRelative /</w:t>
+      </w:r>
       <w:proofErr w:type="spellStart"/>
       <w:r>
         <w:rPr>
@@ -791,7 +913,7 @@
           <w:szCs w:val="22"/>
           <w:highlight w:val="yellow"/>
         </w:rPr>
-        <w:t>hadoop</w:t>
+        <w:t>usr</w:t>
       </w:r>
       <w:proofErr w:type="spellEnd"/>
       <w:r>
@@ -802,7 +924,7 @@
           <w:szCs w:val="22"/>
           <w:highlight w:val="yellow"/>
         </w:rPr>
-        <w:t xml:space="preserve"> jar project.jar edu.mum.bigdata.part4.PairStripeRelative /</w:t>
+        <w:t>/local/input/part3/input/input.txt /</w:t>
       </w:r>
       <w:proofErr w:type="spellStart"/>
       <w:r>
@@ -824,39 +946,17 @@
           <w:szCs w:val="22"/>
           <w:highlight w:val="yellow"/>
         </w:rPr>
-        <w:t>/local/input/part4/input.txt /</w:t>
-      </w:r>
-      <w:proofErr w:type="spellStart"/>
-      <w:r>
-        <w:rPr>
-          <w:rFonts w:ascii="Menlo" w:hAnsi="Menlo" w:cs="Menlo"/>
-          <w:color w:val="000000"/>
-          <w:sz w:val="22"/>
-          <w:szCs w:val="22"/>
-          <w:highlight w:val="yellow"/>
-        </w:rPr>
-        <w:t>usr</w:t>
-      </w:r>
-      <w:proofErr w:type="spellEnd"/>
-      <w:r>
-        <w:rPr>
-          <w:rFonts w:ascii="Menlo" w:hAnsi="Menlo" w:cs="Menlo"/>
-          <w:color w:val="000000"/>
-          <w:sz w:val="22"/>
-          <w:szCs w:val="22"/>
-          <w:highlight w:val="yellow"/>
-        </w:rPr>
-        <w:t>/local/input/part4/output</w:t>
+        <w:t>/local/input/part3/output</w:t>
       </w:r>
     </w:p>
     <w:p/>
     <w:p>
       <w:r>
         <w:drawing>
-          <wp:inline distT="0" distB="0" distL="0" distR="0" wp14:anchorId="1CC20C55" wp14:editId="13B3571D">
-            <wp:extent cx="5859352" cy="3495472"/>
+          <wp:inline distT="0" distB="0" distL="0" distR="0" wp14:anchorId="31B30C10" wp14:editId="07005F85">
+            <wp:extent cx="6620932" cy="4572000"/>
             <wp:effectExtent l="0" t="0" r="0" b="0"/>
-            <wp:docPr id="6" name="Picture 6"/>
+            <wp:docPr id="11" name="Picture 11"/>
             <wp:cNvGraphicFramePr>
               <a:graphicFrameLocks xmlns:a="http://schemas.openxmlformats.org/drawingml/2006/main" noChangeAspect="1"/>
             </wp:cNvGraphicFramePr>
@@ -876,7 +976,7 @@
                   <pic:spPr>
                     <a:xfrm>
                       <a:off x="0" y="0"/>
-                      <a:ext cx="5883435" cy="3509839"/>
+                      <a:ext cx="6630313" cy="4578478"/>
                     </a:xfrm>
                     <a:prstGeom prst="rect">
                       <a:avLst/>
@@ -891,6 +991,63 @@
     </w:p>
     <w:p>
       <w:pPr>
+        <w:rPr>
+          <w:rFonts w:ascii="Menlo" w:hAnsi="Menlo" w:cs="Menlo"/>
+          <w:color w:val="000000"/>
+          <w:sz w:val="22"/>
+          <w:szCs w:val="22"/>
+          <w:highlight w:val="yellow"/>
+        </w:rPr>
+      </w:pPr>
+    </w:p>
+    <w:p>
+      <w:proofErr w:type="spellStart"/>
+      <w:r>
+        <w:rPr>
+          <w:rFonts w:ascii="Menlo" w:hAnsi="Menlo" w:cs="Menlo"/>
+          <w:color w:val="000000"/>
+          <w:sz w:val="22"/>
+          <w:szCs w:val="22"/>
+          <w:highlight w:val="yellow"/>
+        </w:rPr>
+        <w:t>hadoop</w:t>
+      </w:r>
+      <w:proofErr w:type="spellEnd"/>
+      <w:r>
+        <w:rPr>
+          <w:rFonts w:ascii="Menlo" w:hAnsi="Menlo" w:cs="Menlo"/>
+          <w:color w:val="000000"/>
+          <w:sz w:val="22"/>
+          <w:szCs w:val="22"/>
+          <w:highlight w:val="yellow"/>
+        </w:rPr>
+        <w:t xml:space="preserve"> fs -cat /</w:t>
+      </w:r>
+      <w:proofErr w:type="spellStart"/>
+      <w:r>
+        <w:rPr>
+          <w:rFonts w:ascii="Menlo" w:hAnsi="Menlo" w:cs="Menlo"/>
+          <w:color w:val="000000"/>
+          <w:sz w:val="22"/>
+          <w:szCs w:val="22"/>
+          <w:highlight w:val="yellow"/>
+        </w:rPr>
+        <w:t>usr</w:t>
+      </w:r>
+      <w:proofErr w:type="spellEnd"/>
+      <w:r>
+        <w:rPr>
+          <w:rFonts w:ascii="Menlo" w:hAnsi="Menlo" w:cs="Menlo"/>
+          <w:color w:val="000000"/>
+          <w:sz w:val="22"/>
+          <w:szCs w:val="22"/>
+          <w:highlight w:val="yellow"/>
+        </w:rPr>
+        <w:t>/local/input/part3/output/*</w:t>
+      </w:r>
+    </w:p>
+    <w:p>
+      <w:pPr>
         <w:pStyle w:val="Heading1"/>
         <w:rPr>
           <w:b/>
@@ -902,75 +1059,16 @@
           <w:b/>
           <w:bCs/>
         </w:rPr>
-        <w:t>Show the program output</w:t>
-      </w:r>
-    </w:p>
-    <w:p/>
-    <w:p>
-      <w:pPr>
-        <w:rPr>
-          <w:rFonts w:ascii="Menlo" w:hAnsi="Menlo" w:cs="Menlo"/>
-          <w:color w:val="000000"/>
-          <w:sz w:val="22"/>
-          <w:szCs w:val="22"/>
-        </w:rPr>
-      </w:pPr>
-      <w:proofErr w:type="spellStart"/>
-      <w:r>
-        <w:rPr>
-          <w:rFonts w:ascii="Menlo" w:hAnsi="Menlo" w:cs="Menlo"/>
-          <w:color w:val="000000"/>
-          <w:sz w:val="22"/>
-          <w:szCs w:val="22"/>
-          <w:highlight w:val="yellow"/>
-        </w:rPr>
-        <w:t>hadoop</w:t>
-      </w:r>
-      <w:proofErr w:type="spellEnd"/>
-      <w:r>
-        <w:rPr>
-          <w:rFonts w:ascii="Menlo" w:hAnsi="Menlo" w:cs="Menlo"/>
-          <w:color w:val="000000"/>
-          <w:sz w:val="22"/>
-          <w:szCs w:val="22"/>
-          <w:highlight w:val="yellow"/>
-        </w:rPr>
-        <w:t xml:space="preserve"> fs -cat /</w:t>
-      </w:r>
-      <w:proofErr w:type="spellStart"/>
-      <w:r>
-        <w:rPr>
-          <w:rFonts w:ascii="Menlo" w:hAnsi="Menlo" w:cs="Menlo"/>
-          <w:color w:val="000000"/>
-          <w:sz w:val="22"/>
-          <w:szCs w:val="22"/>
-          <w:highlight w:val="yellow"/>
-        </w:rPr>
-        <w:t>usr</w:t>
-      </w:r>
-      <w:proofErr w:type="spellEnd"/>
-      <w:r>
-        <w:rPr>
-          <w:rFonts w:ascii="Menlo" w:hAnsi="Menlo" w:cs="Menlo"/>
-          <w:color w:val="000000"/>
-          <w:sz w:val="22"/>
-          <w:szCs w:val="22"/>
-          <w:highlight w:val="yellow"/>
-        </w:rPr>
-        <w:t>/local/input/part4/output/*</w:t>
-      </w:r>
-    </w:p>
-    <w:p/>
-    <w:p>
-      <w:pPr>
-        <w:jc w:val="center"/>
-      </w:pPr>
+        <w:t>Program output</w:t>
+      </w:r>
+    </w:p>
+    <w:p>
       <w:r>
         <w:drawing>
-          <wp:inline distT="0" distB="0" distL="0" distR="0" wp14:anchorId="5C96067E" wp14:editId="4E59F195">
-            <wp:extent cx="6491550" cy="691461"/>
+          <wp:inline distT="0" distB="0" distL="0" distR="0" wp14:anchorId="5623A31B" wp14:editId="11170FE0">
+            <wp:extent cx="6806354" cy="716267"/>
             <wp:effectExtent l="0" t="0" r="0" b="0"/>
-            <wp:docPr id="7" name="Picture 7"/>
+            <wp:docPr id="5" name="Picture 5"/>
             <wp:cNvGraphicFramePr>
               <a:graphicFrameLocks xmlns:a="http://schemas.openxmlformats.org/drawingml/2006/main" noChangeAspect="1"/>
             </wp:cNvGraphicFramePr>
@@ -990,7 +1088,7 @@
                   <pic:spPr>
                     <a:xfrm>
                       <a:off x="0" y="0"/>
-                      <a:ext cx="6544112" cy="697060"/>
+                      <a:ext cx="6891942" cy="725274"/>
                     </a:xfrm>
                     <a:prstGeom prst="rect">
                       <a:avLst/>
@@ -1008,6 +1106,144 @@
       <w:pPr>
         <w:pStyle w:val="Heading1"/>
         <w:rPr>
+          <w:b/>
+          <w:bCs/>
+          <w:color w:val="FF0000"/>
+        </w:rPr>
+      </w:pPr>
+      <w:r>
+        <w:rPr>
+          <w:b/>
+          <w:bCs/>
+          <w:color w:val="FF0000"/>
+        </w:rPr>
+        <w:lastRenderedPageBreak/>
+        <w:t>Run in Cloudera environment</w:t>
+      </w:r>
+    </w:p>
+    <w:p>
+      <w:pPr>
+        <w:spacing w:before="100" w:beforeAutospacing="1" w:after="100" w:afterAutospacing="1"/>
+        <w:rPr>
+          <w:rFonts w:ascii="Courier New" w:hAnsi="Courier New" w:cs="Courier New"/>
+          <w:b/>
+          <w:bCs/>
+          <w:color w:val="000000" w:themeColor="text1"/>
+          <w:sz w:val="20"/>
+          <w:szCs w:val="20"/>
+          <w:shd w:val="clear" w:color="auto" w:fill="222222"/>
+        </w:rPr>
+      </w:pPr>
+      <w:r>
+        <w:rPr>
+          <w:rFonts w:ascii="Courier New" w:hAnsi="Courier New" w:cs="Courier New"/>
+          <w:b/>
+          <w:bCs/>
+          <w:color w:val="000000" w:themeColor="text1"/>
+          <w:sz w:val="20"/>
+          <w:szCs w:val="20"/>
+          <w:highlight w:val="yellow"/>
+          <w:shd w:val="clear" w:color="auto" w:fill="222222"/>
+        </w:rPr>
+        <w:t># ./runAll.sh part</w:t>
+      </w:r>
+      <w:r>
+        <w:rPr>
+          <w:rFonts w:ascii="Courier New" w:hAnsi="Courier New" w:cs="Courier New"/>
+          <w:b/>
+          <w:bCs/>
+          <w:color w:val="000000" w:themeColor="text1"/>
+          <w:sz w:val="20"/>
+          <w:szCs w:val="20"/>
+          <w:highlight w:val="yellow"/>
+          <w:shd w:val="clear" w:color="auto" w:fill="222222"/>
+        </w:rPr>
+        <w:t>3</w:t>
+      </w:r>
+      <w:r>
+        <w:rPr>
+          <w:rFonts w:ascii="Courier New" w:hAnsi="Courier New" w:cs="Courier New"/>
+          <w:b/>
+          <w:bCs/>
+          <w:color w:val="000000" w:themeColor="text1"/>
+          <w:sz w:val="20"/>
+          <w:szCs w:val="20"/>
+          <w:highlight w:val="yellow"/>
+          <w:shd w:val="clear" w:color="auto" w:fill="222222"/>
+        </w:rPr>
+        <w:t xml:space="preserve">/ </w:t>
+      </w:r>
+      <w:r>
+        <w:rPr>
+          <w:rFonts w:ascii="Courier New" w:hAnsi="Courier New" w:cs="Courier New"/>
+          <w:b/>
+          <w:bCs/>
+          <w:color w:val="000000" w:themeColor="text1"/>
+          <w:sz w:val="20"/>
+          <w:szCs w:val="20"/>
+          <w:highlight w:val="yellow"/>
+          <w:shd w:val="clear" w:color="auto" w:fill="222222"/>
+        </w:rPr>
+        <w:t>edu.mum.bigdata.part</w:t>
+      </w:r>
+      <w:r>
+        <w:rPr>
+          <w:rFonts w:ascii="Courier New" w:hAnsi="Courier New" w:cs="Courier New"/>
+          <w:b/>
+          <w:bCs/>
+          <w:color w:val="000000" w:themeColor="text1"/>
+          <w:sz w:val="20"/>
+          <w:szCs w:val="20"/>
+          <w:highlight w:val="yellow"/>
+          <w:shd w:val="clear" w:color="auto" w:fill="222222"/>
+        </w:rPr>
+        <w:t>3</w:t>
+      </w:r>
+      <w:r>
+        <w:rPr>
+          <w:rFonts w:ascii="Courier New" w:hAnsi="Courier New" w:cs="Courier New"/>
+          <w:b/>
+          <w:bCs/>
+          <w:color w:val="000000" w:themeColor="text1"/>
+          <w:sz w:val="20"/>
+          <w:szCs w:val="20"/>
+          <w:highlight w:val="yellow"/>
+          <w:shd w:val="clear" w:color="auto" w:fill="222222"/>
+        </w:rPr>
+        <w:t>.</w:t>
+      </w:r>
+      <w:r>
+        <w:rPr>
+          <w:rFonts w:ascii="Courier New" w:hAnsi="Courier New" w:cs="Courier New"/>
+          <w:b/>
+          <w:bCs/>
+          <w:color w:val="000000" w:themeColor="text1"/>
+          <w:sz w:val="20"/>
+          <w:szCs w:val="20"/>
+          <w:highlight w:val="yellow"/>
+          <w:shd w:val="clear" w:color="auto" w:fill="222222"/>
+        </w:rPr>
+        <w:t>Stripe</w:t>
+      </w:r>
+      <w:r>
+        <w:rPr>
+          <w:rFonts w:ascii="Courier New" w:hAnsi="Courier New" w:cs="Courier New"/>
+          <w:b/>
+          <w:bCs/>
+          <w:color w:val="000000" w:themeColor="text1"/>
+          <w:sz w:val="20"/>
+          <w:szCs w:val="20"/>
+          <w:highlight w:val="yellow"/>
+          <w:shd w:val="clear" w:color="auto" w:fill="222222"/>
+        </w:rPr>
+        <w:t>Relative</w:t>
+      </w:r>
+    </w:p>
+    <w:p/>
+    <w:p>
+      <w:pPr>
+        <w:pStyle w:val="Heading1"/>
+        <w:rPr>
           <w:rFonts w:ascii="Times New Roman" w:eastAsia="Times New Roman" w:hAnsi="Times New Roman" w:cs="Times New Roman"/>
           <w:b/>
           <w:bCs/>
@@ -1022,8 +1258,7 @@
           <w:color w:val="FF0000"/>
           <w:u w:val="single"/>
         </w:rPr>
-        <w:lastRenderedPageBreak/>
-        <w:t xml:space="preserve">Part 5: </w:t>
+        <w:t xml:space="preserve">Part 4: </w:t>
       </w:r>
       <w:r>
         <w:rPr>
@@ -1034,7 +1269,7 @@
           <w:u w:val="single"/>
           <w:shd w:val="clear" w:color="auto" w:fill="FFFFFF"/>
         </w:rPr>
-        <w:t>Solve a MapReduce problem of your choice!</w:t>
+        <w:t>Implement Pairs in Mapper and Stripes in Reducer to compute relative frequencies.</w:t>
       </w:r>
     </w:p>
     <w:p>
@@ -1043,6 +1278,8 @@
         <w:rPr>
           <w:b/>
           <w:bCs/>
+          <w:i/>
+          <w:iCs/>
           <w:color w:val="FF0000"/>
         </w:rPr>
       </w:pPr>
@@ -1050,6 +1287,8 @@
         <w:rPr>
           <w:b/>
           <w:bCs/>
+          <w:i/>
+          <w:iCs/>
           <w:color w:val="FF0000"/>
         </w:rPr>
         <w:t>Run in Hadoop Docker</w:t>
@@ -1058,25 +1297,7 @@
     <w:p/>
     <w:p>
       <w:r>
-        <w:t xml:space="preserve">The problem is to compute the average temperature by year. </w:t>
-      </w:r>
-      <w:r>
-        <w:t>Build the whole project into .jar file and copy it into Hadoop docker and execute with the follow commands</w:t>
-      </w:r>
-      <w:r>
-        <w:t>.</w:t>
-      </w:r>
-    </w:p>
-    <w:p/>
-    <w:p>
-      <w:r>
-        <w:t xml:space="preserve">The following is the .java files </w:t>
-      </w:r>
-      <w:r>
-        <w:t xml:space="preserve">for this part </w:t>
-      </w:r>
-      <w:r>
-        <w:t>and the testing input data.</w:t>
+        <w:t>These are the .java files for the program.</w:t>
       </w:r>
     </w:p>
     <w:p>
@@ -1085,10 +1306,10 @@
       </w:pPr>
       <w:r>
         <w:drawing>
-          <wp:inline distT="0" distB="0" distL="0" distR="0" wp14:anchorId="267226BA" wp14:editId="4F40300A">
-            <wp:extent cx="3272079" cy="955563"/>
-            <wp:effectExtent l="0" t="0" r="5080" b="0"/>
-            <wp:docPr id="16" name="Picture 16"/>
+          <wp:inline distT="0" distB="0" distL="0" distR="0" wp14:anchorId="782FD682" wp14:editId="1E12A13B">
+            <wp:extent cx="2467852" cy="765886"/>
+            <wp:effectExtent l="0" t="0" r="0" b="0"/>
+            <wp:docPr id="17" name="Picture 17"/>
             <wp:cNvGraphicFramePr>
               <a:graphicFrameLocks xmlns:a="http://schemas.openxmlformats.org/drawingml/2006/main" noChangeAspect="1"/>
             </wp:cNvGraphicFramePr>
@@ -1108,7 +1329,7 @@
                   <pic:spPr>
                     <a:xfrm>
                       <a:off x="0" y="0"/>
-                      <a:ext cx="3316615" cy="968569"/>
+                      <a:ext cx="2488818" cy="772393"/>
                     </a:xfrm>
                     <a:prstGeom prst="rect">
                       <a:avLst/>
@@ -1123,6 +1344,11 @@
     </w:p>
     <w:p/>
     <w:p>
+      <w:r>
+        <w:t>Build the whole project into .jar file and copy it to Hadoop docker and execute these commands:</w:t>
+      </w:r>
+    </w:p>
+    <w:p>
       <w:pPr>
         <w:pStyle w:val="Heading1"/>
         <w:rPr>
@@ -1135,7 +1361,7 @@
           <w:b/>
           <w:bCs/>
         </w:rPr>
-        <w:t>Show the content of input data.</w:t>
+        <w:t>Show the content of input files</w:t>
       </w:r>
     </w:p>
     <w:p/>
@@ -1190,17 +1416,17 @@
           <w:szCs w:val="22"/>
           <w:highlight w:val="yellow"/>
         </w:rPr>
-        <w:t>/local/input/part5/input.txt</w:t>
+        <w:t>/local/input/part4/input.txt</w:t>
       </w:r>
     </w:p>
     <w:p/>
     <w:p>
       <w:r>
         <w:drawing>
-          <wp:inline distT="0" distB="0" distL="0" distR="0" wp14:anchorId="0FFB12E9" wp14:editId="4D1DDB32">
-            <wp:extent cx="5553814" cy="3093396"/>
-            <wp:effectExtent l="0" t="0" r="0" b="5715"/>
-            <wp:docPr id="12" name="Picture 12"/>
+          <wp:inline distT="0" distB="0" distL="0" distR="0" wp14:anchorId="73458FF8" wp14:editId="77F7E9CE">
+            <wp:extent cx="5283200" cy="609600"/>
+            <wp:effectExtent l="0" t="0" r="0" b="0"/>
+            <wp:docPr id="10" name="Picture 10"/>
             <wp:cNvGraphicFramePr>
               <a:graphicFrameLocks xmlns:a="http://schemas.openxmlformats.org/drawingml/2006/main" noChangeAspect="1"/>
             </wp:cNvGraphicFramePr>
@@ -1220,7 +1446,7 @@
                   <pic:spPr>
                     <a:xfrm>
                       <a:off x="0" y="0"/>
-                      <a:ext cx="5564345" cy="3099262"/>
+                      <a:ext cx="5283200" cy="609600"/>
                     </a:xfrm>
                     <a:prstGeom prst="rect">
                       <a:avLst/>
@@ -1233,6 +1459,7 @@
         </w:drawing>
       </w:r>
     </w:p>
+    <w:p/>
     <w:p>
       <w:pPr>
         <w:pStyle w:val="Heading1"/>
@@ -1246,22 +1473,37 @@
           <w:b/>
           <w:bCs/>
         </w:rPr>
-        <w:t>Execute the MapReduce program</w:t>
-      </w:r>
-    </w:p>
-    <w:p/>
-    <w:p>
-      <w:pPr>
-        <w:rPr>
-          <w:rFonts w:ascii="Menlo" w:hAnsi="Menlo" w:cs="Menlo"/>
-          <w:color w:val="000000"/>
-          <w:sz w:val="22"/>
-          <w:szCs w:val="22"/>
-        </w:rPr>
-      </w:pPr>
+        <w:t xml:space="preserve">Execute the </w:t>
+      </w:r>
       <w:proofErr w:type="spellStart"/>
       <w:r>
         <w:rPr>
+          <w:b/>
+          <w:bCs/>
+        </w:rPr>
+        <w:t>MapRecure</w:t>
+      </w:r>
+      <w:proofErr w:type="spellEnd"/>
+      <w:r>
+        <w:rPr>
+          <w:b/>
+          <w:bCs/>
+        </w:rPr>
+        <w:t xml:space="preserve"> program</w:t>
+      </w:r>
+    </w:p>
+    <w:p>
+      <w:pPr>
+        <w:rPr>
+          <w:rFonts w:ascii="Menlo" w:hAnsi="Menlo" w:cs="Menlo"/>
+          <w:color w:val="000000"/>
+          <w:sz w:val="22"/>
+          <w:szCs w:val="22"/>
+        </w:rPr>
+      </w:pPr>
+      <w:proofErr w:type="spellStart"/>
+      <w:r>
+        <w:rPr>
           <w:rFonts w:ascii="Menlo" w:hAnsi="Menlo" w:cs="Menlo"/>
           <w:color w:val="000000"/>
           <w:sz w:val="22"/>
@@ -1279,7 +1521,7 @@
           <w:szCs w:val="22"/>
           <w:highlight w:val="yellow"/>
         </w:rPr>
-        <w:t xml:space="preserve"> jar project.jar edu.mum.bigdata.part5.TemperatureByYear /</w:t>
+        <w:t xml:space="preserve"> jar project.jar edu.mum.bigdata.part4.PairStripeRelative /</w:t>
       </w:r>
       <w:proofErr w:type="spellStart"/>
       <w:r>
@@ -1301,7 +1543,7 @@
           <w:szCs w:val="22"/>
           <w:highlight w:val="yellow"/>
         </w:rPr>
-        <w:t>/local/input/part5/input.txt /</w:t>
+        <w:t>/local/input/part4/input.txt /</w:t>
       </w:r>
       <w:proofErr w:type="spellStart"/>
       <w:r>
@@ -1323,7 +1565,7 @@
           <w:szCs w:val="22"/>
           <w:highlight w:val="yellow"/>
         </w:rPr>
-        <w:t>/local/input/part5/output</w:t>
+        <w:t>/local/input/part4/output</w:t>
       </w:r>
     </w:p>
     <w:p/>
@@ -1331,10 +1573,10 @@
       <w:r>
         <w:lastRenderedPageBreak/>
         <w:drawing>
-          <wp:inline distT="0" distB="0" distL="0" distR="0" wp14:anchorId="5AAED1EB" wp14:editId="61318B76">
-            <wp:extent cx="5943600" cy="4837890"/>
-            <wp:effectExtent l="0" t="0" r="0" b="1270"/>
-            <wp:docPr id="13" name="Picture 13"/>
+          <wp:inline distT="0" distB="0" distL="0" distR="0" wp14:anchorId="1CC20C55" wp14:editId="13B3571D">
+            <wp:extent cx="5859352" cy="3495472"/>
+            <wp:effectExtent l="0" t="0" r="0" b="0"/>
+            <wp:docPr id="6" name="Picture 6"/>
             <wp:cNvGraphicFramePr>
               <a:graphicFrameLocks xmlns:a="http://schemas.openxmlformats.org/drawingml/2006/main" noChangeAspect="1"/>
             </wp:cNvGraphicFramePr>
@@ -1354,7 +1596,7 @@
                   <pic:spPr>
                     <a:xfrm>
                       <a:off x="0" y="0"/>
-                      <a:ext cx="5945463" cy="4839406"/>
+                      <a:ext cx="5883435" cy="3509839"/>
                     </a:xfrm>
                     <a:prstGeom prst="rect">
                       <a:avLst/>
@@ -1367,86 +1609,88 @@
         </w:drawing>
       </w:r>
     </w:p>
+    <w:p>
+      <w:pPr>
+        <w:pStyle w:val="Heading1"/>
+        <w:rPr>
+          <w:b/>
+          <w:bCs/>
+        </w:rPr>
+      </w:pPr>
+      <w:r>
+        <w:rPr>
+          <w:b/>
+          <w:bCs/>
+        </w:rPr>
+        <w:t>Show the program output</w:t>
+      </w:r>
+    </w:p>
     <w:p/>
     <w:p>
       <w:pPr>
-        <w:pStyle w:val="Heading1"/>
-        <w:rPr>
-          <w:b/>
-          <w:bCs/>
-        </w:rPr>
-      </w:pPr>
-      <w:r>
-        <w:rPr>
-          <w:b/>
-          <w:bCs/>
-        </w:rPr>
-        <w:t>Show the output data.</w:t>
+        <w:rPr>
+          <w:rFonts w:ascii="Menlo" w:hAnsi="Menlo" w:cs="Menlo"/>
+          <w:color w:val="000000"/>
+          <w:sz w:val="22"/>
+          <w:szCs w:val="22"/>
+        </w:rPr>
+      </w:pPr>
+      <w:proofErr w:type="spellStart"/>
+      <w:r>
+        <w:rPr>
+          <w:rFonts w:ascii="Menlo" w:hAnsi="Menlo" w:cs="Menlo"/>
+          <w:color w:val="000000"/>
+          <w:sz w:val="22"/>
+          <w:szCs w:val="22"/>
+          <w:highlight w:val="yellow"/>
+        </w:rPr>
+        <w:t>hadoop</w:t>
+      </w:r>
+      <w:proofErr w:type="spellEnd"/>
+      <w:r>
+        <w:rPr>
+          <w:rFonts w:ascii="Menlo" w:hAnsi="Menlo" w:cs="Menlo"/>
+          <w:color w:val="000000"/>
+          <w:sz w:val="22"/>
+          <w:szCs w:val="22"/>
+          <w:highlight w:val="yellow"/>
+        </w:rPr>
+        <w:t xml:space="preserve"> fs -cat /</w:t>
+      </w:r>
+      <w:proofErr w:type="spellStart"/>
+      <w:r>
+        <w:rPr>
+          <w:rFonts w:ascii="Menlo" w:hAnsi="Menlo" w:cs="Menlo"/>
+          <w:color w:val="000000"/>
+          <w:sz w:val="22"/>
+          <w:szCs w:val="22"/>
+          <w:highlight w:val="yellow"/>
+        </w:rPr>
+        <w:t>usr</w:t>
+      </w:r>
+      <w:proofErr w:type="spellEnd"/>
+      <w:r>
+        <w:rPr>
+          <w:rFonts w:ascii="Menlo" w:hAnsi="Menlo" w:cs="Menlo"/>
+          <w:color w:val="000000"/>
+          <w:sz w:val="22"/>
+          <w:szCs w:val="22"/>
+          <w:highlight w:val="yellow"/>
+        </w:rPr>
+        <w:t>/local/input/part4/output/*</w:t>
       </w:r>
     </w:p>
     <w:p/>
     <w:p>
       <w:pPr>
-        <w:rPr>
-          <w:rFonts w:ascii="Menlo" w:hAnsi="Menlo" w:cs="Menlo"/>
-          <w:color w:val="000000"/>
-          <w:sz w:val="22"/>
-          <w:szCs w:val="22"/>
-        </w:rPr>
-      </w:pPr>
-      <w:proofErr w:type="spellStart"/>
-      <w:r>
-        <w:rPr>
-          <w:rFonts w:ascii="Menlo" w:hAnsi="Menlo" w:cs="Menlo"/>
-          <w:color w:val="000000"/>
-          <w:sz w:val="22"/>
-          <w:szCs w:val="22"/>
-          <w:highlight w:val="yellow"/>
-        </w:rPr>
-        <w:t>hadoop</w:t>
-      </w:r>
-      <w:proofErr w:type="spellEnd"/>
-      <w:r>
-        <w:rPr>
-          <w:rFonts w:ascii="Menlo" w:hAnsi="Menlo" w:cs="Menlo"/>
-          <w:color w:val="000000"/>
-          <w:sz w:val="22"/>
-          <w:szCs w:val="22"/>
-          <w:highlight w:val="yellow"/>
-        </w:rPr>
-        <w:t xml:space="preserve"> fs -cat /</w:t>
-      </w:r>
-      <w:proofErr w:type="spellStart"/>
-      <w:r>
-        <w:rPr>
-          <w:rFonts w:ascii="Menlo" w:hAnsi="Menlo" w:cs="Menlo"/>
-          <w:color w:val="000000"/>
-          <w:sz w:val="22"/>
-          <w:szCs w:val="22"/>
-          <w:highlight w:val="yellow"/>
-        </w:rPr>
-        <w:t>usr</w:t>
-      </w:r>
-      <w:proofErr w:type="spellEnd"/>
-      <w:r>
-        <w:rPr>
-          <w:rFonts w:ascii="Menlo" w:hAnsi="Menlo" w:cs="Menlo"/>
-          <w:color w:val="000000"/>
-          <w:sz w:val="22"/>
-          <w:szCs w:val="22"/>
-          <w:highlight w:val="yellow"/>
-        </w:rPr>
-        <w:t>/local/input/part5/output/*</w:t>
-      </w:r>
-    </w:p>
-    <w:p/>
-    <w:p>
+        <w:jc w:val="center"/>
+      </w:pPr>
       <w:r>
         <w:drawing>
-          <wp:inline distT="0" distB="0" distL="0" distR="0" wp14:anchorId="7B2FF4DC" wp14:editId="7A4DDEB6">
-            <wp:extent cx="5892800" cy="1803400"/>
+          <wp:inline distT="0" distB="0" distL="0" distR="0" wp14:anchorId="5C96067E" wp14:editId="4E59F195">
+            <wp:extent cx="6491550" cy="691461"/>
             <wp:effectExtent l="0" t="0" r="0" b="0"/>
-            <wp:docPr id="14" name="Picture 14"/>
+            <wp:docPr id="7" name="Picture 7"/>
             <wp:cNvGraphicFramePr>
               <a:graphicFrameLocks xmlns:a="http://schemas.openxmlformats.org/drawingml/2006/main" noChangeAspect="1"/>
             </wp:cNvGraphicFramePr>
@@ -1466,6 +1710,632 @@
                   <pic:spPr>
                     <a:xfrm>
                       <a:off x="0" y="0"/>
+                      <a:ext cx="6544112" cy="697060"/>
+                    </a:xfrm>
+                    <a:prstGeom prst="rect">
+                      <a:avLst/>
+                    </a:prstGeom>
+                  </pic:spPr>
+                </pic:pic>
+              </a:graphicData>
+            </a:graphic>
+          </wp:inline>
+        </w:drawing>
+      </w:r>
+    </w:p>
+    <w:p/>
+    <w:p>
+      <w:pPr>
+        <w:pStyle w:val="Heading1"/>
+        <w:rPr>
+          <w:b/>
+          <w:bCs/>
+          <w:color w:val="FF0000"/>
+        </w:rPr>
+      </w:pPr>
+      <w:r>
+        <w:rPr>
+          <w:b/>
+          <w:bCs/>
+          <w:color w:val="FF0000"/>
+        </w:rPr>
+        <w:t>Run in Cloudera environment</w:t>
+      </w:r>
+    </w:p>
+    <w:p>
+      <w:pPr>
+        <w:spacing w:before="100" w:beforeAutospacing="1" w:after="100" w:afterAutospacing="1"/>
+        <w:rPr>
+          <w:rFonts w:ascii="Courier New" w:hAnsi="Courier New" w:cs="Courier New"/>
+          <w:b/>
+          <w:bCs/>
+          <w:color w:val="000000" w:themeColor="text1"/>
+          <w:sz w:val="20"/>
+          <w:szCs w:val="20"/>
+          <w:shd w:val="clear" w:color="auto" w:fill="222222"/>
+        </w:rPr>
+      </w:pPr>
+      <w:r>
+        <w:rPr>
+          <w:rFonts w:ascii="Courier New" w:hAnsi="Courier New" w:cs="Courier New"/>
+          <w:b/>
+          <w:bCs/>
+          <w:color w:val="000000" w:themeColor="text1"/>
+          <w:sz w:val="20"/>
+          <w:szCs w:val="20"/>
+          <w:highlight w:val="yellow"/>
+          <w:shd w:val="clear" w:color="auto" w:fill="222222"/>
+        </w:rPr>
+        <w:t># ./runAll.sh part</w:t>
+      </w:r>
+      <w:r>
+        <w:rPr>
+          <w:rFonts w:ascii="Courier New" w:hAnsi="Courier New" w:cs="Courier New"/>
+          <w:b/>
+          <w:bCs/>
+          <w:color w:val="000000" w:themeColor="text1"/>
+          <w:sz w:val="20"/>
+          <w:szCs w:val="20"/>
+          <w:highlight w:val="yellow"/>
+          <w:shd w:val="clear" w:color="auto" w:fill="222222"/>
+        </w:rPr>
+        <w:t>4</w:t>
+      </w:r>
+      <w:r>
+        <w:rPr>
+          <w:rFonts w:ascii="Courier New" w:hAnsi="Courier New" w:cs="Courier New"/>
+          <w:b/>
+          <w:bCs/>
+          <w:color w:val="000000" w:themeColor="text1"/>
+          <w:sz w:val="20"/>
+          <w:szCs w:val="20"/>
+          <w:highlight w:val="yellow"/>
+          <w:shd w:val="clear" w:color="auto" w:fill="222222"/>
+        </w:rPr>
+        <w:t xml:space="preserve">/ </w:t>
+      </w:r>
+      <w:r>
+        <w:rPr>
+          <w:rFonts w:ascii="Courier New" w:hAnsi="Courier New" w:cs="Courier New"/>
+          <w:b/>
+          <w:bCs/>
+          <w:color w:val="000000" w:themeColor="text1"/>
+          <w:sz w:val="20"/>
+          <w:szCs w:val="20"/>
+          <w:highlight w:val="yellow"/>
+          <w:shd w:val="clear" w:color="auto" w:fill="222222"/>
+        </w:rPr>
+        <w:t>edu.mum.bigdata.part</w:t>
+      </w:r>
+      <w:r>
+        <w:rPr>
+          <w:rFonts w:ascii="Courier New" w:hAnsi="Courier New" w:cs="Courier New"/>
+          <w:b/>
+          <w:bCs/>
+          <w:color w:val="000000" w:themeColor="text1"/>
+          <w:sz w:val="20"/>
+          <w:szCs w:val="20"/>
+          <w:highlight w:val="yellow"/>
+          <w:shd w:val="clear" w:color="auto" w:fill="222222"/>
+        </w:rPr>
+        <w:t>4</w:t>
+      </w:r>
+      <w:r>
+        <w:rPr>
+          <w:rFonts w:ascii="Courier New" w:hAnsi="Courier New" w:cs="Courier New"/>
+          <w:b/>
+          <w:bCs/>
+          <w:color w:val="000000" w:themeColor="text1"/>
+          <w:sz w:val="20"/>
+          <w:szCs w:val="20"/>
+          <w:highlight w:val="yellow"/>
+          <w:shd w:val="clear" w:color="auto" w:fill="222222"/>
+        </w:rPr>
+        <w:t>.</w:t>
+      </w:r>
+      <w:r>
+        <w:rPr>
+          <w:rFonts w:ascii="Courier New" w:hAnsi="Courier New" w:cs="Courier New"/>
+          <w:b/>
+          <w:bCs/>
+          <w:color w:val="000000" w:themeColor="text1"/>
+          <w:sz w:val="20"/>
+          <w:szCs w:val="20"/>
+          <w:highlight w:val="yellow"/>
+          <w:shd w:val="clear" w:color="auto" w:fill="222222"/>
+        </w:rPr>
+        <w:t>Pair</w:t>
+      </w:r>
+      <w:r>
+        <w:rPr>
+          <w:rFonts w:ascii="Courier New" w:hAnsi="Courier New" w:cs="Courier New"/>
+          <w:b/>
+          <w:bCs/>
+          <w:color w:val="000000" w:themeColor="text1"/>
+          <w:sz w:val="20"/>
+          <w:szCs w:val="20"/>
+          <w:highlight w:val="yellow"/>
+          <w:shd w:val="clear" w:color="auto" w:fill="222222"/>
+        </w:rPr>
+        <w:t>Stripe</w:t>
+      </w:r>
+      <w:r>
+        <w:rPr>
+          <w:rFonts w:ascii="Courier New" w:hAnsi="Courier New" w:cs="Courier New"/>
+          <w:b/>
+          <w:bCs/>
+          <w:color w:val="000000" w:themeColor="text1"/>
+          <w:sz w:val="20"/>
+          <w:szCs w:val="20"/>
+          <w:highlight w:val="yellow"/>
+          <w:shd w:val="clear" w:color="auto" w:fill="222222"/>
+        </w:rPr>
+        <w:t>Relative</w:t>
+      </w:r>
+    </w:p>
+    <w:p/>
+    <w:p>
+      <w:pPr>
+        <w:pStyle w:val="Heading1"/>
+        <w:rPr>
+          <w:rFonts w:ascii="Times New Roman" w:eastAsia="Times New Roman" w:hAnsi="Times New Roman" w:cs="Times New Roman"/>
+          <w:b/>
+          <w:bCs/>
+          <w:color w:val="FF0000"/>
+          <w:u w:val="single"/>
+        </w:rPr>
+      </w:pPr>
+      <w:r>
+        <w:rPr>
+          <w:b/>
+          <w:bCs/>
+          <w:color w:val="FF0000"/>
+          <w:u w:val="single"/>
+        </w:rPr>
+        <w:t xml:space="preserve">Part 5: </w:t>
+      </w:r>
+      <w:r>
+        <w:rPr>
+          <w:rFonts w:eastAsia="Times New Roman"/>
+          <w:b/>
+          <w:bCs/>
+          <w:color w:val="FF0000"/>
+          <w:u w:val="single"/>
+          <w:shd w:val="clear" w:color="auto" w:fill="FFFFFF"/>
+        </w:rPr>
+        <w:t>Solve a MapReduce problem of your choice!</w:t>
+      </w:r>
+    </w:p>
+    <w:p>
+      <w:pPr>
+        <w:pStyle w:val="Heading1"/>
+        <w:rPr>
+          <w:b/>
+          <w:bCs/>
+          <w:color w:val="FF0000"/>
+        </w:rPr>
+      </w:pPr>
+      <w:r>
+        <w:rPr>
+          <w:b/>
+          <w:bCs/>
+          <w:color w:val="FF0000"/>
+        </w:rPr>
+        <w:t>Run in Hadoop Docker</w:t>
+      </w:r>
+    </w:p>
+    <w:p/>
+    <w:p>
+      <w:r>
+        <w:t xml:space="preserve">The problem is to compute the average temperature by year. </w:t>
+      </w:r>
+      <w:r>
+        <w:t>Build the whole project into .jar file and copy it into Hadoop docker and execute with the follow commands</w:t>
+      </w:r>
+      <w:r>
+        <w:t>.</w:t>
+      </w:r>
+    </w:p>
+    <w:p/>
+    <w:p>
+      <w:r>
+        <w:t xml:space="preserve">The following is the .java files </w:t>
+      </w:r>
+      <w:r>
+        <w:t xml:space="preserve">for this part </w:t>
+      </w:r>
+      <w:r>
+        <w:t>and the testing input data.</w:t>
+      </w:r>
+    </w:p>
+    <w:p>
+      <w:pPr>
+        <w:jc w:val="center"/>
+      </w:pPr>
+      <w:r>
+        <w:lastRenderedPageBreak/>
+        <w:drawing>
+          <wp:inline distT="0" distB="0" distL="0" distR="0" wp14:anchorId="267226BA" wp14:editId="4F40300A">
+            <wp:extent cx="3272079" cy="955563"/>
+            <wp:effectExtent l="0" t="0" r="5080" b="0"/>
+            <wp:docPr id="16" name="Picture 16"/>
+            <wp:cNvGraphicFramePr>
+              <a:graphicFrameLocks xmlns:a="http://schemas.openxmlformats.org/drawingml/2006/main" noChangeAspect="1"/>
+            </wp:cNvGraphicFramePr>
+            <a:graphic xmlns:a="http://schemas.openxmlformats.org/drawingml/2006/main">
+              <a:graphicData uri="http://schemas.openxmlformats.org/drawingml/2006/picture">
+                <pic:pic xmlns:pic="http://schemas.openxmlformats.org/drawingml/2006/picture">
+                  <pic:nvPicPr>
+                    <pic:cNvPr id="1" name=""/>
+                    <pic:cNvPicPr/>
+                  </pic:nvPicPr>
+                  <pic:blipFill>
+                    <a:blip r:embed="rId18"/>
+                    <a:stretch>
+                      <a:fillRect/>
+                    </a:stretch>
+                  </pic:blipFill>
+                  <pic:spPr>
+                    <a:xfrm>
+                      <a:off x="0" y="0"/>
+                      <a:ext cx="3316615" cy="968569"/>
+                    </a:xfrm>
+                    <a:prstGeom prst="rect">
+                      <a:avLst/>
+                    </a:prstGeom>
+                  </pic:spPr>
+                </pic:pic>
+              </a:graphicData>
+            </a:graphic>
+          </wp:inline>
+        </w:drawing>
+      </w:r>
+    </w:p>
+    <w:p/>
+    <w:p>
+      <w:pPr>
+        <w:pStyle w:val="Heading1"/>
+        <w:rPr>
+          <w:b/>
+          <w:bCs/>
+        </w:rPr>
+      </w:pPr>
+      <w:r>
+        <w:rPr>
+          <w:b/>
+          <w:bCs/>
+        </w:rPr>
+        <w:t>Show the content of input data.</w:t>
+      </w:r>
+    </w:p>
+    <w:p/>
+    <w:p>
+      <w:pPr>
+        <w:rPr>
+          <w:rFonts w:ascii="Menlo" w:hAnsi="Menlo" w:cs="Menlo"/>
+          <w:color w:val="000000"/>
+          <w:sz w:val="22"/>
+          <w:szCs w:val="22"/>
+        </w:rPr>
+      </w:pPr>
+      <w:proofErr w:type="spellStart"/>
+      <w:r>
+        <w:rPr>
+          <w:rFonts w:ascii="Menlo" w:hAnsi="Menlo" w:cs="Menlo"/>
+          <w:color w:val="000000"/>
+          <w:sz w:val="22"/>
+          <w:szCs w:val="22"/>
+          <w:highlight w:val="yellow"/>
+        </w:rPr>
+        <w:t>hadoop</w:t>
+      </w:r>
+      <w:proofErr w:type="spellEnd"/>
+      <w:r>
+        <w:rPr>
+          <w:rFonts w:ascii="Menlo" w:hAnsi="Menlo" w:cs="Menlo"/>
+          <w:color w:val="000000"/>
+          <w:sz w:val="22"/>
+          <w:szCs w:val="22"/>
+          <w:highlight w:val="yellow"/>
+        </w:rPr>
+        <w:t xml:space="preserve"> fs -cat /</w:t>
+      </w:r>
+      <w:proofErr w:type="spellStart"/>
+      <w:r>
+        <w:rPr>
+          <w:rFonts w:ascii="Menlo" w:hAnsi="Menlo" w:cs="Menlo"/>
+          <w:color w:val="000000"/>
+          <w:sz w:val="22"/>
+          <w:szCs w:val="22"/>
+          <w:highlight w:val="yellow"/>
+        </w:rPr>
+        <w:t>usr</w:t>
+      </w:r>
+      <w:proofErr w:type="spellEnd"/>
+      <w:r>
+        <w:rPr>
+          <w:rFonts w:ascii="Menlo" w:hAnsi="Menlo" w:cs="Menlo"/>
+          <w:color w:val="000000"/>
+          <w:sz w:val="22"/>
+          <w:szCs w:val="22"/>
+          <w:highlight w:val="yellow"/>
+        </w:rPr>
+        <w:t>/local/input/part5/input.txt</w:t>
+      </w:r>
+    </w:p>
+    <w:p/>
+    <w:p>
+      <w:r>
+        <w:drawing>
+          <wp:inline distT="0" distB="0" distL="0" distR="0" wp14:anchorId="0FFB12E9" wp14:editId="4D1DDB32">
+            <wp:extent cx="5553814" cy="3093396"/>
+            <wp:effectExtent l="0" t="0" r="0" b="5715"/>
+            <wp:docPr id="12" name="Picture 12"/>
+            <wp:cNvGraphicFramePr>
+              <a:graphicFrameLocks xmlns:a="http://schemas.openxmlformats.org/drawingml/2006/main" noChangeAspect="1"/>
+            </wp:cNvGraphicFramePr>
+            <a:graphic xmlns:a="http://schemas.openxmlformats.org/drawingml/2006/main">
+              <a:graphicData uri="http://schemas.openxmlformats.org/drawingml/2006/picture">
+                <pic:pic xmlns:pic="http://schemas.openxmlformats.org/drawingml/2006/picture">
+                  <pic:nvPicPr>
+                    <pic:cNvPr id="1" name=""/>
+                    <pic:cNvPicPr/>
+                  </pic:nvPicPr>
+                  <pic:blipFill>
+                    <a:blip r:embed="rId19"/>
+                    <a:stretch>
+                      <a:fillRect/>
+                    </a:stretch>
+                  </pic:blipFill>
+                  <pic:spPr>
+                    <a:xfrm>
+                      <a:off x="0" y="0"/>
+                      <a:ext cx="5564345" cy="3099262"/>
+                    </a:xfrm>
+                    <a:prstGeom prst="rect">
+                      <a:avLst/>
+                    </a:prstGeom>
+                  </pic:spPr>
+                </pic:pic>
+              </a:graphicData>
+            </a:graphic>
+          </wp:inline>
+        </w:drawing>
+      </w:r>
+    </w:p>
+    <w:p>
+      <w:pPr>
+        <w:pStyle w:val="Heading1"/>
+        <w:rPr>
+          <w:b/>
+          <w:bCs/>
+        </w:rPr>
+      </w:pPr>
+      <w:r>
+        <w:rPr>
+          <w:b/>
+          <w:bCs/>
+        </w:rPr>
+        <w:t>Execute the MapReduce program</w:t>
+      </w:r>
+    </w:p>
+    <w:p/>
+    <w:p>
+      <w:pPr>
+        <w:rPr>
+          <w:rFonts w:ascii="Menlo" w:hAnsi="Menlo" w:cs="Menlo"/>
+          <w:color w:val="000000"/>
+          <w:sz w:val="22"/>
+          <w:szCs w:val="22"/>
+        </w:rPr>
+      </w:pPr>
+      <w:proofErr w:type="spellStart"/>
+      <w:r>
+        <w:rPr>
+          <w:rFonts w:ascii="Menlo" w:hAnsi="Menlo" w:cs="Menlo"/>
+          <w:color w:val="000000"/>
+          <w:sz w:val="22"/>
+          <w:szCs w:val="22"/>
+          <w:highlight w:val="yellow"/>
+        </w:rPr>
+        <w:t>hadoop</w:t>
+      </w:r>
+      <w:proofErr w:type="spellEnd"/>
+      <w:r>
+        <w:rPr>
+          <w:rFonts w:ascii="Menlo" w:hAnsi="Menlo" w:cs="Menlo"/>
+          <w:color w:val="000000"/>
+          <w:sz w:val="22"/>
+          <w:szCs w:val="22"/>
+          <w:highlight w:val="yellow"/>
+        </w:rPr>
+        <w:t xml:space="preserve"> jar project.jar edu.mum.bigdata.part5.TemperatureByYear /</w:t>
+      </w:r>
+      <w:proofErr w:type="spellStart"/>
+      <w:r>
+        <w:rPr>
+          <w:rFonts w:ascii="Menlo" w:hAnsi="Menlo" w:cs="Menlo"/>
+          <w:color w:val="000000"/>
+          <w:sz w:val="22"/>
+          <w:szCs w:val="22"/>
+          <w:highlight w:val="yellow"/>
+        </w:rPr>
+        <w:t>usr</w:t>
+      </w:r>
+      <w:proofErr w:type="spellEnd"/>
+      <w:r>
+        <w:rPr>
+          <w:rFonts w:ascii="Menlo" w:hAnsi="Menlo" w:cs="Menlo"/>
+          <w:color w:val="000000"/>
+          <w:sz w:val="22"/>
+          <w:szCs w:val="22"/>
+          <w:highlight w:val="yellow"/>
+        </w:rPr>
+        <w:t>/local/input/part5/input.txt /</w:t>
+      </w:r>
+      <w:proofErr w:type="spellStart"/>
+      <w:r>
+        <w:rPr>
+          <w:rFonts w:ascii="Menlo" w:hAnsi="Menlo" w:cs="Menlo"/>
+          <w:color w:val="000000"/>
+          <w:sz w:val="22"/>
+          <w:szCs w:val="22"/>
+          <w:highlight w:val="yellow"/>
+        </w:rPr>
+        <w:t>usr</w:t>
+      </w:r>
+      <w:proofErr w:type="spellEnd"/>
+      <w:r>
+        <w:rPr>
+          <w:rFonts w:ascii="Menlo" w:hAnsi="Menlo" w:cs="Menlo"/>
+          <w:color w:val="000000"/>
+          <w:sz w:val="22"/>
+          <w:szCs w:val="22"/>
+          <w:highlight w:val="yellow"/>
+        </w:rPr>
+        <w:t>/local/input/part5/output</w:t>
+      </w:r>
+    </w:p>
+    <w:p/>
+    <w:p>
+      <w:r>
+        <w:lastRenderedPageBreak/>
+        <w:drawing>
+          <wp:inline distT="0" distB="0" distL="0" distR="0" wp14:anchorId="5AAED1EB" wp14:editId="61318B76">
+            <wp:extent cx="5943600" cy="4837890"/>
+            <wp:effectExtent l="0" t="0" r="0" b="1270"/>
+            <wp:docPr id="13" name="Picture 13"/>
+            <wp:cNvGraphicFramePr>
+              <a:graphicFrameLocks xmlns:a="http://schemas.openxmlformats.org/drawingml/2006/main" noChangeAspect="1"/>
+            </wp:cNvGraphicFramePr>
+            <a:graphic xmlns:a="http://schemas.openxmlformats.org/drawingml/2006/main">
+              <a:graphicData uri="http://schemas.openxmlformats.org/drawingml/2006/picture">
+                <pic:pic xmlns:pic="http://schemas.openxmlformats.org/drawingml/2006/picture">
+                  <pic:nvPicPr>
+                    <pic:cNvPr id="1" name=""/>
+                    <pic:cNvPicPr/>
+                  </pic:nvPicPr>
+                  <pic:blipFill>
+                    <a:blip r:embed="rId20"/>
+                    <a:stretch>
+                      <a:fillRect/>
+                    </a:stretch>
+                  </pic:blipFill>
+                  <pic:spPr>
+                    <a:xfrm>
+                      <a:off x="0" y="0"/>
+                      <a:ext cx="5945463" cy="4839406"/>
+                    </a:xfrm>
+                    <a:prstGeom prst="rect">
+                      <a:avLst/>
+                    </a:prstGeom>
+                  </pic:spPr>
+                </pic:pic>
+              </a:graphicData>
+            </a:graphic>
+          </wp:inline>
+        </w:drawing>
+      </w:r>
+    </w:p>
+    <w:p/>
+    <w:p>
+      <w:pPr>
+        <w:pStyle w:val="Heading1"/>
+        <w:rPr>
+          <w:b/>
+          <w:bCs/>
+        </w:rPr>
+      </w:pPr>
+      <w:r>
+        <w:rPr>
+          <w:b/>
+          <w:bCs/>
+        </w:rPr>
+        <w:t>Show the output data.</w:t>
+      </w:r>
+    </w:p>
+    <w:p/>
+    <w:p>
+      <w:pPr>
+        <w:rPr>
+          <w:rFonts w:ascii="Menlo" w:hAnsi="Menlo" w:cs="Menlo"/>
+          <w:color w:val="000000"/>
+          <w:sz w:val="22"/>
+          <w:szCs w:val="22"/>
+        </w:rPr>
+      </w:pPr>
+      <w:proofErr w:type="spellStart"/>
+      <w:r>
+        <w:rPr>
+          <w:rFonts w:ascii="Menlo" w:hAnsi="Menlo" w:cs="Menlo"/>
+          <w:color w:val="000000"/>
+          <w:sz w:val="22"/>
+          <w:szCs w:val="22"/>
+          <w:highlight w:val="yellow"/>
+        </w:rPr>
+        <w:t>hadoop</w:t>
+      </w:r>
+      <w:proofErr w:type="spellEnd"/>
+      <w:r>
+        <w:rPr>
+          <w:rFonts w:ascii="Menlo" w:hAnsi="Menlo" w:cs="Menlo"/>
+          <w:color w:val="000000"/>
+          <w:sz w:val="22"/>
+          <w:szCs w:val="22"/>
+          <w:highlight w:val="yellow"/>
+        </w:rPr>
+        <w:t xml:space="preserve"> fs -cat /</w:t>
+      </w:r>
+      <w:proofErr w:type="spellStart"/>
+      <w:r>
+        <w:rPr>
+          <w:rFonts w:ascii="Menlo" w:hAnsi="Menlo" w:cs="Menlo"/>
+          <w:color w:val="000000"/>
+          <w:sz w:val="22"/>
+          <w:szCs w:val="22"/>
+          <w:highlight w:val="yellow"/>
+        </w:rPr>
+        <w:t>usr</w:t>
+      </w:r>
+      <w:proofErr w:type="spellEnd"/>
+      <w:r>
+        <w:rPr>
+          <w:rFonts w:ascii="Menlo" w:hAnsi="Menlo" w:cs="Menlo"/>
+          <w:color w:val="000000"/>
+          <w:sz w:val="22"/>
+          <w:szCs w:val="22"/>
+          <w:highlight w:val="yellow"/>
+        </w:rPr>
+        <w:t>/local/input/part5/output/*</w:t>
+      </w:r>
+    </w:p>
+    <w:p/>
+    <w:p>
+      <w:r>
+        <w:drawing>
+          <wp:inline distT="0" distB="0" distL="0" distR="0" wp14:anchorId="7B2FF4DC" wp14:editId="7A4DDEB6">
+            <wp:extent cx="5892800" cy="1803400"/>
+            <wp:effectExtent l="0" t="0" r="0" b="0"/>
+            <wp:docPr id="14" name="Picture 14"/>
+            <wp:cNvGraphicFramePr>
+              <a:graphicFrameLocks xmlns:a="http://schemas.openxmlformats.org/drawingml/2006/main" noChangeAspect="1"/>
+            </wp:cNvGraphicFramePr>
+            <a:graphic xmlns:a="http://schemas.openxmlformats.org/drawingml/2006/main">
+              <a:graphicData uri="http://schemas.openxmlformats.org/drawingml/2006/picture">
+                <pic:pic xmlns:pic="http://schemas.openxmlformats.org/drawingml/2006/picture">
+                  <pic:nvPicPr>
+                    <pic:cNvPr id="1" name=""/>
+                    <pic:cNvPicPr/>
+                  </pic:nvPicPr>
+                  <pic:blipFill>
+                    <a:blip r:embed="rId21"/>
+                    <a:stretch>
+                      <a:fillRect/>
+                    </a:stretch>
+                  </pic:blipFill>
+                  <pic:spPr>
+                    <a:xfrm>
+                      <a:off x="0" y="0"/>
                       <a:ext cx="5892800" cy="1803400"/>
                     </a:xfrm>
                     <a:prstGeom prst="rect">
@@ -1479,8 +2349,146 @@
         </w:drawing>
       </w:r>
     </w:p>
+    <w:p/>
+    <w:p>
+      <w:pPr>
+        <w:pStyle w:val="Heading1"/>
+        <w:rPr>
+          <w:b/>
+          <w:bCs/>
+          <w:color w:val="FF0000"/>
+        </w:rPr>
+      </w:pPr>
+      <w:r>
+        <w:rPr>
+          <w:b/>
+          <w:bCs/>
+          <w:color w:val="FF0000"/>
+        </w:rPr>
+        <w:t>Run in Cloudera environment</w:t>
+      </w:r>
+    </w:p>
+    <w:p>
+      <w:pPr>
+        <w:spacing w:before="100" w:beforeAutospacing="1" w:after="100" w:afterAutospacing="1"/>
+        <w:rPr>
+          <w:rFonts w:ascii="Courier New" w:hAnsi="Courier New" w:cs="Courier New"/>
+          <w:b/>
+          <w:bCs/>
+          <w:color w:val="000000" w:themeColor="text1"/>
+          <w:sz w:val="20"/>
+          <w:szCs w:val="20"/>
+          <w:shd w:val="clear" w:color="auto" w:fill="222222"/>
+        </w:rPr>
+      </w:pPr>
+      <w:r>
+        <w:rPr>
+          <w:rFonts w:ascii="Courier New" w:hAnsi="Courier New" w:cs="Courier New"/>
+          <w:b/>
+          <w:bCs/>
+          <w:color w:val="000000" w:themeColor="text1"/>
+          <w:sz w:val="20"/>
+          <w:szCs w:val="20"/>
+          <w:highlight w:val="yellow"/>
+          <w:shd w:val="clear" w:color="auto" w:fill="222222"/>
+        </w:rPr>
+        <w:t># ./runAll.sh part</w:t>
+      </w:r>
+      <w:r>
+        <w:rPr>
+          <w:rFonts w:ascii="Courier New" w:hAnsi="Courier New" w:cs="Courier New"/>
+          <w:b/>
+          <w:bCs/>
+          <w:color w:val="000000" w:themeColor="text1"/>
+          <w:sz w:val="20"/>
+          <w:szCs w:val="20"/>
+          <w:highlight w:val="yellow"/>
+          <w:shd w:val="clear" w:color="auto" w:fill="222222"/>
+        </w:rPr>
+        <w:t>5</w:t>
+      </w:r>
+      <w:r>
+        <w:rPr>
+          <w:rFonts w:ascii="Courier New" w:hAnsi="Courier New" w:cs="Courier New"/>
+          <w:b/>
+          <w:bCs/>
+          <w:color w:val="000000" w:themeColor="text1"/>
+          <w:sz w:val="20"/>
+          <w:szCs w:val="20"/>
+          <w:highlight w:val="yellow"/>
+          <w:shd w:val="clear" w:color="auto" w:fill="222222"/>
+        </w:rPr>
+        <w:t xml:space="preserve">/ </w:t>
+      </w:r>
+      <w:r>
+        <w:rPr>
+          <w:rFonts w:ascii="Courier New" w:hAnsi="Courier New" w:cs="Courier New"/>
+          <w:b/>
+          <w:bCs/>
+          <w:color w:val="000000" w:themeColor="text1"/>
+          <w:sz w:val="20"/>
+          <w:szCs w:val="20"/>
+          <w:highlight w:val="yellow"/>
+          <w:shd w:val="clear" w:color="auto" w:fill="222222"/>
+        </w:rPr>
+        <w:t>edu.mum.bigdata.part</w:t>
+      </w:r>
+      <w:r>
+        <w:rPr>
+          <w:rFonts w:ascii="Courier New" w:hAnsi="Courier New" w:cs="Courier New"/>
+          <w:b/>
+          <w:bCs/>
+          <w:color w:val="000000" w:themeColor="text1"/>
+          <w:sz w:val="20"/>
+          <w:szCs w:val="20"/>
+          <w:highlight w:val="yellow"/>
+          <w:shd w:val="clear" w:color="auto" w:fill="222222"/>
+        </w:rPr>
+        <w:t>5</w:t>
+      </w:r>
+      <w:r>
+        <w:rPr>
+          <w:rFonts w:ascii="Courier New" w:hAnsi="Courier New" w:cs="Courier New"/>
+          <w:b/>
+          <w:bCs/>
+          <w:color w:val="000000" w:themeColor="text1"/>
+          <w:sz w:val="20"/>
+          <w:szCs w:val="20"/>
+          <w:highlight w:val="yellow"/>
+          <w:shd w:val="clear" w:color="auto" w:fill="222222"/>
+        </w:rPr>
+        <w:t>.</w:t>
+      </w:r>
+      <w:r>
+        <w:rPr>
+          <w:rFonts w:ascii="Courier New" w:hAnsi="Courier New" w:cs="Courier New"/>
+          <w:b/>
+          <w:bCs/>
+          <w:color w:val="000000" w:themeColor="text1"/>
+          <w:sz w:val="20"/>
+          <w:szCs w:val="20"/>
+          <w:highlight w:val="yellow"/>
+          <w:shd w:val="clear" w:color="auto" w:fill="222222"/>
+        </w:rPr>
+        <w:t>T</w:t>
+      </w:r>
+      <w:r>
+        <w:rPr>
+          <w:rFonts w:ascii="Courier New" w:hAnsi="Courier New" w:cs="Courier New"/>
+          <w:b/>
+          <w:bCs/>
+          <w:color w:val="000000" w:themeColor="text1"/>
+          <w:sz w:val="20"/>
+          <w:szCs w:val="20"/>
+          <w:highlight w:val="yellow"/>
+          <w:shd w:val="clear" w:color="auto" w:fill="222222"/>
+        </w:rPr>
+        <w:t>emperatureByYear</w:t>
+      </w:r>
+    </w:p>
+    <w:p/>
     <w:sectPr>
-      <w:headerReference w:type="default" r:id="rId18"/>
+      <w:headerReference w:type="default" r:id="rId22"/>
       <w:pgSz w:w="12240" w:h="15840"/>
       <w:pgMar w:top="1440" w:right="1440" w:bottom="612" w:left="1440" w:header="720" w:footer="720" w:gutter="0"/>
       <w:cols w:space="720"/>

</xml_diff>

<commit_message>
update implementation for Hybrid and update doc
</commit_message>
<xml_diff>
--- a/Document.docx
+++ b/Document.docx
@@ -29,6 +29,13 @@
           <w:lang w:val="vi-VN"/>
         </w:rPr>
       </w:pPr>
+    </w:p>
+    <w:p>
+      <w:r>
+        <w:t xml:space="preserve">Part 1: </w:t>
+      </w:r>
+    </w:p>
+    <w:p>
       <w:bookmarkStart w:id="0" w:name="_GoBack"/>
       <w:bookmarkEnd w:id="0"/>
     </w:p>
@@ -1269,7 +1276,18 @@
           <w:u w:val="single"/>
           <w:shd w:val="clear" w:color="auto" w:fill="FFFFFF"/>
         </w:rPr>
-        <w:t>Implement Pairs in Mapper and Stripes in Reducer to compute relative frequencies.</w:t>
+        <w:t>Implement Pairs in Mapper and Stripes in Reducer to compute relative frequencies</w:t>
+      </w:r>
+      <w:r>
+        <w:rPr>
+          <w:rFonts w:eastAsia="Times New Roman"/>
+          <w:b/>
+          <w:bCs/>
+          <w:color w:val="FF0000"/>
+          <w:u w:val="single"/>
+          <w:shd w:val="clear" w:color="auto" w:fill="FFFFFF"/>
+        </w:rPr>
+        <w:t xml:space="preserve"> (Hybrid)</w:t>
       </w:r>
     </w:p>
     <w:p>
@@ -1573,10 +1591,10 @@
       <w:r>
         <w:lastRenderedPageBreak/>
         <w:drawing>
-          <wp:inline distT="0" distB="0" distL="0" distR="0" wp14:anchorId="1CC20C55" wp14:editId="13B3571D">
-            <wp:extent cx="5859352" cy="3495472"/>
-            <wp:effectExtent l="0" t="0" r="0" b="0"/>
-            <wp:docPr id="6" name="Picture 6"/>
+          <wp:inline distT="0" distB="0" distL="0" distR="0" wp14:anchorId="720587D5" wp14:editId="26F522CD">
+            <wp:extent cx="5943600" cy="5571490"/>
+            <wp:effectExtent l="0" t="0" r="0" b="3810"/>
+            <wp:docPr id="24" name="Picture 24"/>
             <wp:cNvGraphicFramePr>
               <a:graphicFrameLocks xmlns:a="http://schemas.openxmlformats.org/drawingml/2006/main" noChangeAspect="1"/>
             </wp:cNvGraphicFramePr>
@@ -1596,7 +1614,7 @@
                   <pic:spPr>
                     <a:xfrm>
                       <a:off x="0" y="0"/>
-                      <a:ext cx="5883435" cy="3509839"/>
+                      <a:ext cx="5943600" cy="5571490"/>
                     </a:xfrm>
                     <a:prstGeom prst="rect">
                       <a:avLst/>
@@ -1682,15 +1700,12 @@
     </w:p>
     <w:p/>
     <w:p>
-      <w:pPr>
-        <w:jc w:val="center"/>
-      </w:pPr>
       <w:r>
         <w:drawing>
-          <wp:inline distT="0" distB="0" distL="0" distR="0" wp14:anchorId="5C96067E" wp14:editId="4E59F195">
-            <wp:extent cx="6491550" cy="691461"/>
+          <wp:inline distT="0" distB="0" distL="0" distR="0" wp14:anchorId="7D3C4334" wp14:editId="5845507E">
+            <wp:extent cx="3708400" cy="635000"/>
             <wp:effectExtent l="0" t="0" r="0" b="0"/>
-            <wp:docPr id="7" name="Picture 7"/>
+            <wp:docPr id="25" name="Picture 25"/>
             <wp:cNvGraphicFramePr>
               <a:graphicFrameLocks xmlns:a="http://schemas.openxmlformats.org/drawingml/2006/main" noChangeAspect="1"/>
             </wp:cNvGraphicFramePr>
@@ -1710,7 +1725,7 @@
                   <pic:spPr>
                     <a:xfrm>
                       <a:off x="0" y="0"/>
-                      <a:ext cx="6544112" cy="697060"/>
+                      <a:ext cx="3708400" cy="635000"/>
                     </a:xfrm>
                     <a:prstGeom prst="rect">
                       <a:avLst/>
@@ -1892,6 +1907,7 @@
           <w:color w:val="FF0000"/>
           <w:u w:val="single"/>
         </w:rPr>
+        <w:lastRenderedPageBreak/>
         <w:t xml:space="preserve">Part 5: </w:t>
       </w:r>
       <w:r>
@@ -1953,7 +1969,6 @@
         <w:jc w:val="center"/>
       </w:pPr>
       <w:r>
-        <w:lastRenderedPageBreak/>
         <w:drawing>
           <wp:inline distT="0" distB="0" distL="0" distR="0" wp14:anchorId="267226BA" wp14:editId="4F40300A">
             <wp:extent cx="3272079" cy="955563"/>

</xml_diff>